<commit_message>
fix typos. move from raw_input to input for python 3 compat
</commit_message>
<xml_diff>
--- a/InterruptsLab/labnotes.docx
+++ b/InterruptsLab/labnotes.docx
@@ -1,6 +1,6 @@
 
 <file path=word/document.xml><?xml version="1.0" encoding="utf-8"?>
-<w:document xmlns:wpc="http://schemas.microsoft.com/office/word/2010/wordprocessingCanvas" xmlns:mo="http://schemas.microsoft.com/office/mac/office/2008/main" xmlns:mc="http://schemas.openxmlformats.org/markup-compatibility/2006" xmlns:mv="urn:schemas-microsoft-com:mac:vml" xmlns:o="urn:schemas-microsoft-com:office:office" xmlns:r="http://schemas.openxmlformats.org/officeDocument/2006/relationships" xmlns:m="http://schemas.openxmlformats.org/officeDocument/2006/math" xmlns:v="urn:schemas-microsoft-com:vml" xmlns:wp14="http://schemas.microsoft.com/office/word/2010/wordprocessingDrawing" xmlns:wp="http://schemas.openxmlformats.org/drawingml/2006/wordprocessingDrawing" xmlns:w10="urn:schemas-microsoft-com:office:word" xmlns:w="http://schemas.openxmlformats.org/wordprocessingml/2006/main" xmlns:w14="http://schemas.microsoft.com/office/word/2010/wordml" xmlns:w15="http://schemas.microsoft.com/office/word/2012/wordml" xmlns:wpg="http://schemas.microsoft.com/office/word/2010/wordprocessingGroup" xmlns:wpi="http://schemas.microsoft.com/office/word/2010/wordprocessingInk" xmlns:wne="http://schemas.microsoft.com/office/word/2006/wordml" xmlns:wps="http://schemas.microsoft.com/office/word/2010/wordprocessingShape" mc:Ignorable="w14 w15 wp14">
+<w:document xmlns:wpc="http://schemas.microsoft.com/office/word/2010/wordprocessingCanvas" xmlns:cx="http://schemas.microsoft.com/office/drawing/2014/chartex" xmlns:cx1="http://schemas.microsoft.com/office/drawing/2015/9/8/chartex" xmlns:cx2="http://schemas.microsoft.com/office/drawing/2015/10/21/chartex" xmlns:cx3="http://schemas.microsoft.com/office/drawing/2016/5/9/chartex" xmlns:cx4="http://schemas.microsoft.com/office/drawing/2016/5/10/chartex" xmlns:cx5="http://schemas.microsoft.com/office/drawing/2016/5/11/chartex" xmlns:cx6="http://schemas.microsoft.com/office/drawing/2016/5/12/chartex" xmlns:cx7="http://schemas.microsoft.com/office/drawing/2016/5/13/chartex" xmlns:cx8="http://schemas.microsoft.com/office/drawing/2016/5/14/chartex" xmlns:mc="http://schemas.openxmlformats.org/markup-compatibility/2006" xmlns:aink="http://schemas.microsoft.com/office/drawing/2016/ink" xmlns:am3d="http://schemas.microsoft.com/office/drawing/2017/model3d" xmlns:o="urn:schemas-microsoft-com:office:office" xmlns:r="http://schemas.openxmlformats.org/officeDocument/2006/relationships" xmlns:m="http://schemas.openxmlformats.org/officeDocument/2006/math" xmlns:v="urn:schemas-microsoft-com:vml" xmlns:wp14="http://schemas.microsoft.com/office/word/2010/wordprocessingDrawing" xmlns:wp="http://schemas.openxmlformats.org/drawingml/2006/wordprocessingDrawing" xmlns:w10="urn:schemas-microsoft-com:office:word" xmlns:w="http://schemas.openxmlformats.org/wordprocessingml/2006/main" xmlns:w14="http://schemas.microsoft.com/office/word/2010/wordml" xmlns:w15="http://schemas.microsoft.com/office/word/2012/wordml" xmlns:w16cid="http://schemas.microsoft.com/office/word/2016/wordml/cid" xmlns:w16se="http://schemas.microsoft.com/office/word/2015/wordml/symex" xmlns:wpg="http://schemas.microsoft.com/office/word/2010/wordprocessingGroup" xmlns:wpi="http://schemas.microsoft.com/office/word/2010/wordprocessingInk" xmlns:wne="http://schemas.microsoft.com/office/word/2006/wordml" xmlns:wps="http://schemas.microsoft.com/office/word/2010/wordprocessingShape" mc:Ignorable="w14 w15 w16se w16cid wp14">
   <w:body>
     <w:p>
       <w:pPr>
@@ -306,8 +306,6 @@
           <w:numId w:val="2"/>
         </w:numPr>
       </w:pPr>
-      <w:bookmarkStart w:id="0" w:name="_GoBack"/>
-      <w:bookmarkEnd w:id="0"/>
       <w:r>
         <w:t xml:space="preserve">Plug in the micro-SD card </w:t>
       </w:r>
@@ -495,6 +493,9 @@
     <w:p/>
     <w:p>
       <w:r>
+        <w:rPr>
+          <w:noProof/>
+        </w:rPr>
         <w:drawing>
           <wp:inline distT="0" distB="0" distL="0" distR="0" wp14:anchorId="75AF8AB3" wp14:editId="660E872D">
             <wp:extent cx="5731510" cy="3223974"/>
@@ -549,19 +550,41 @@
       <w:pPr>
         <w:pStyle w:val="Caption"/>
       </w:pPr>
-      <w:bookmarkStart w:id="1" w:name="_Ref459810530"/>
+      <w:bookmarkStart w:id="0" w:name="_Ref459810530"/>
       <w:r>
         <w:t xml:space="preserve">Figure </w:t>
       </w:r>
-      <w:fldSimple w:instr=" SEQ Figure \* ARABIC ">
-        <w:r>
-          <w:rPr>
-            <w:noProof/>
-          </w:rPr>
-          <w:t>1</w:t>
-        </w:r>
-      </w:fldSimple>
-      <w:bookmarkEnd w:id="1"/>
+      <w:r>
+        <w:rPr>
+          <w:noProof/>
+        </w:rPr>
+        <w:fldChar w:fldCharType="begin"/>
+      </w:r>
+      <w:r>
+        <w:rPr>
+          <w:noProof/>
+        </w:rPr>
+        <w:instrText xml:space="preserve"> SEQ Figure \* ARABIC </w:instrText>
+      </w:r>
+      <w:r>
+        <w:rPr>
+          <w:noProof/>
+        </w:rPr>
+        <w:fldChar w:fldCharType="separate"/>
+      </w:r>
+      <w:r>
+        <w:rPr>
+          <w:noProof/>
+        </w:rPr>
+        <w:t>1</w:t>
+      </w:r>
+      <w:r>
+        <w:rPr>
+          <w:noProof/>
+        </w:rPr>
+        <w:fldChar w:fldCharType="end"/>
+      </w:r>
+      <w:bookmarkEnd w:id="0"/>
       <w:r>
         <w:t>:</w:t>
       </w:r>
@@ -671,15 +694,7 @@
     </w:p>
     <w:p>
       <w:r>
-        <w:t xml:space="preserve">During this </w:t>
-      </w:r>
-      <w:proofErr w:type="gramStart"/>
-      <w:r>
-        <w:t>lab</w:t>
-      </w:r>
-      <w:proofErr w:type="gramEnd"/>
-      <w:r>
-        <w:t xml:space="preserve"> you will need to </w:t>
+        <w:t xml:space="preserve">During this lab you will need to </w:t>
       </w:r>
       <w:r>
         <w:t xml:space="preserve">create and </w:t>
@@ -760,6 +775,9 @@
     </w:p>
     <w:p>
       <w:r>
+        <w:rPr>
+          <w:noProof/>
+        </w:rPr>
         <mc:AlternateContent>
           <mc:Choice Requires="wpg">
             <w:drawing>
@@ -816,19 +834,41 @@
                                   <w:sz w:val="24"/>
                                 </w:rPr>
                               </w:pPr>
-                              <w:bookmarkStart w:id="2" w:name="_Ref459292240"/>
+                              <w:bookmarkStart w:id="1" w:name="_Ref459292240"/>
                               <w:r>
                                 <w:t xml:space="preserve">Figure </w:t>
                               </w:r>
-                              <w:fldSimple w:instr=" SEQ Figure \* ARABIC ">
-                                <w:r>
-                                  <w:rPr>
-                                    <w:noProof/>
-                                  </w:rPr>
-                                  <w:t>3</w:t>
-                                </w:r>
-                              </w:fldSimple>
-                              <w:bookmarkEnd w:id="2"/>
+                              <w:r>
+                                <w:rPr>
+                                  <w:noProof/>
+                                </w:rPr>
+                                <w:fldChar w:fldCharType="begin"/>
+                              </w:r>
+                              <w:r>
+                                <w:rPr>
+                                  <w:noProof/>
+                                </w:rPr>
+                                <w:instrText xml:space="preserve"> SEQ Figure \* ARABIC </w:instrText>
+                              </w:r>
+                              <w:r>
+                                <w:rPr>
+                                  <w:noProof/>
+                                </w:rPr>
+                                <w:fldChar w:fldCharType="separate"/>
+                              </w:r>
+                              <w:r>
+                                <w:rPr>
+                                  <w:noProof/>
+                                </w:rPr>
+                                <w:t>3</w:t>
+                              </w:r>
+                              <w:r>
+                                <w:rPr>
+                                  <w:noProof/>
+                                </w:rPr>
+                                <w:fldChar w:fldCharType="end"/>
+                              </w:r>
+                              <w:bookmarkEnd w:id="1"/>
                               <w:r>
                                 <w:t>: Breadboard internal connections</w:t>
                               </w:r>
@@ -892,7 +932,7 @@
               </wp:anchor>
             </w:drawing>
           </mc:Choice>
-          <mc:Fallback>
+          <mc:Fallback xmlns:mv="urn:schemas-microsoft-com:mac:vml" xmlns:mo="http://schemas.microsoft.com/office/mac/office/2008/main">
             <w:pict>
               <v:group w14:anchorId="7462CDF4" id="Group 4" o:spid="_x0000_s1026" style="position:absolute;left:0;text-align:left;margin-left:0;margin-top:4.7pt;width:189.75pt;height:375.75pt;z-index:251658240;mso-width-relative:margin;mso-height-relative:margin" coordsize="2260397,4208173" o:gfxdata="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">
                 <v:shapetype id="_x0000_t202" coordsize="21600,21600" o:spt="202" path="m0,0l0,21600,21600,21600,21600,0xe">
@@ -1153,6 +1193,9 @@
     </w:p>
     <w:p>
       <w:r>
+        <w:rPr>
+          <w:noProof/>
+        </w:rPr>
         <mc:AlternateContent>
           <mc:Choice Requires="wpg">
             <w:drawing>
@@ -1244,19 +1287,41 @@
                                   <w:sz w:val="24"/>
                                 </w:rPr>
                               </w:pPr>
-                              <w:bookmarkStart w:id="4" w:name="_Ref460508919"/>
+                              <w:bookmarkStart w:id="2" w:name="_Ref460508919"/>
                               <w:r>
                                 <w:t xml:space="preserve">Figure </w:t>
                               </w:r>
-                              <w:fldSimple w:instr=" SEQ Figure \* ARABIC ">
-                                <w:r>
-                                  <w:rPr>
-                                    <w:noProof/>
-                                  </w:rPr>
-                                  <w:t>4</w:t>
-                                </w:r>
-                              </w:fldSimple>
-                              <w:bookmarkEnd w:id="4"/>
+                              <w:r>
+                                <w:rPr>
+                                  <w:noProof/>
+                                </w:rPr>
+                                <w:fldChar w:fldCharType="begin"/>
+                              </w:r>
+                              <w:r>
+                                <w:rPr>
+                                  <w:noProof/>
+                                </w:rPr>
+                                <w:instrText xml:space="preserve"> SEQ Figure \* ARABIC </w:instrText>
+                              </w:r>
+                              <w:r>
+                                <w:rPr>
+                                  <w:noProof/>
+                                </w:rPr>
+                                <w:fldChar w:fldCharType="separate"/>
+                              </w:r>
+                              <w:r>
+                                <w:rPr>
+                                  <w:noProof/>
+                                </w:rPr>
+                                <w:t>4</w:t>
+                              </w:r>
+                              <w:r>
+                                <w:rPr>
+                                  <w:noProof/>
+                                </w:rPr>
+                                <w:fldChar w:fldCharType="end"/>
+                              </w:r>
+                              <w:bookmarkEnd w:id="2"/>
                               <w:r>
                                 <w:t>: Raspberry Pi ribbon cable connection.</w:t>
                               </w:r>
@@ -1276,7 +1341,7 @@
               </wp:anchor>
             </w:drawing>
           </mc:Choice>
-          <mc:Fallback>
+          <mc:Fallback xmlns:mv="urn:schemas-microsoft-com:mac:vml" xmlns:mo="http://schemas.microsoft.com/office/mac/office/2008/main">
             <w:pict>
               <v:group w14:anchorId="78EDAF87" id="Group 274" o:spid="_x0000_s1029" style="position:absolute;left:0;text-align:left;margin-left:60.45pt;margin-top:3.85pt;width:330pt;height:392.25pt;z-index:251680773" coordsize="4191000,4981575" o:gfxdata="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">
                 <v:shape id="Picture 272" o:spid="_x0000_s1030" type="#_x0000_t75" style="position:absolute;width:4191000;height:4695825;visibility:visible;mso-wrap-style:square" o:gfxdata="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" stroked="t" strokecolor="black [3213]" strokeweight="1.5pt">
@@ -1349,15 +1414,15 @@
         <w:pStyle w:val="Warning"/>
       </w:pPr>
       <w:r>
-        <w:t xml:space="preserve">Connecting the ribbon cable the wrong way </w:t>
+        <w:t xml:space="preserve">Connecting the ribbon </w:t>
       </w:r>
       <w:proofErr w:type="gramStart"/>
       <w:r>
-        <w:t>round</w:t>
+        <w:t>cable</w:t>
       </w:r>
       <w:proofErr w:type="gramEnd"/>
       <w:r>
-        <w:t xml:space="preserve"> will stop the Pi from booting and can cause damage.</w:t>
+        <w:t xml:space="preserve"> the wrong way round will stop the Pi from booting and can cause damage.</w:t>
       </w:r>
       <w:r>
         <w:t xml:space="preserve"> Check that the ribbon cable is the correct way around </w:t>
@@ -1380,6 +1445,9 @@
     </w:p>
     <w:p>
       <w:r>
+        <w:rPr>
+          <w:noProof/>
+        </w:rPr>
         <mc:AlternateContent>
           <mc:Choice Requires="wpg">
             <w:drawing>
@@ -1468,19 +1536,41 @@
                                   <w:sz w:val="24"/>
                                 </w:rPr>
                               </w:pPr>
-                              <w:bookmarkStart w:id="6" w:name="_Ref459374699"/>
+                              <w:bookmarkStart w:id="3" w:name="_Ref459374699"/>
                               <w:r>
                                 <w:t xml:space="preserve">Figure </w:t>
                               </w:r>
-                              <w:fldSimple w:instr=" SEQ Figure \* ARABIC ">
-                                <w:r>
-                                  <w:rPr>
-                                    <w:noProof/>
-                                  </w:rPr>
-                                  <w:t>5</w:t>
-                                </w:r>
-                              </w:fldSimple>
-                              <w:bookmarkEnd w:id="6"/>
+                              <w:r>
+                                <w:rPr>
+                                  <w:noProof/>
+                                </w:rPr>
+                                <w:fldChar w:fldCharType="begin"/>
+                              </w:r>
+                              <w:r>
+                                <w:rPr>
+                                  <w:noProof/>
+                                </w:rPr>
+                                <w:instrText xml:space="preserve"> SEQ Figure \* ARABIC </w:instrText>
+                              </w:r>
+                              <w:r>
+                                <w:rPr>
+                                  <w:noProof/>
+                                </w:rPr>
+                                <w:fldChar w:fldCharType="separate"/>
+                              </w:r>
+                              <w:r>
+                                <w:rPr>
+                                  <w:noProof/>
+                                </w:rPr>
+                                <w:t>5</w:t>
+                              </w:r>
+                              <w:r>
+                                <w:rPr>
+                                  <w:noProof/>
+                                </w:rPr>
+                                <w:fldChar w:fldCharType="end"/>
+                              </w:r>
+                              <w:bookmarkEnd w:id="3"/>
                               <w:r>
                                 <w:t xml:space="preserve">: LED pins </w:t>
                               </w:r>
@@ -1506,7 +1596,7 @@
               </wp:anchor>
             </w:drawing>
           </mc:Choice>
-          <mc:Fallback>
+          <mc:Fallback xmlns:mv="urn:schemas-microsoft-com:mac:vml" xmlns:mo="http://schemas.microsoft.com/office/mac/office/2008/main">
             <w:pict>
               <v:group w14:anchorId="7462CDF6" id="Group 7" o:spid="_x0000_s1032" style="position:absolute;left:0;text-align:left;margin-left:305.25pt;margin-top:2.05pt;width:145.95pt;height:58.55pt;z-index:251658241;mso-width-relative:margin;mso-height-relative:margin" coordsize="1853565,743586" o:gfxdata="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">
                 <v:shape id="Picture 5" o:spid="_x0000_s1033" type="#_x0000_t75" style="position:absolute;width:1850746;height:387706;visibility:visible;mso-wrap-style:square" o:gfxdata="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">
@@ -1551,15 +1641,7 @@
         </mc:AlternateContent>
       </w:r>
       <w:r>
-        <w:t xml:space="preserve">In this </w:t>
-      </w:r>
-      <w:proofErr w:type="gramStart"/>
-      <w:r>
-        <w:t>experiment</w:t>
-      </w:r>
-      <w:proofErr w:type="gramEnd"/>
-      <w:r>
-        <w:t xml:space="preserve"> you will be using three GPIO (General Purpose I/O) pins to control three different LEDs. LEDs are semiconductor devices that emit light when powered. They are polarised so need to be connected the correct way around – the short leg is ground as shown in </w:t>
+        <w:t xml:space="preserve">In this experiment you will be using three GPIO (General Purpose I/O) pins to control three different LEDs. LEDs are semiconductor devices that emit light when powered. They are polarised so need to be connected the correct way around – the short leg is ground as shown in </w:t>
       </w:r>
       <w:r>
         <w:fldChar w:fldCharType="begin"/>
@@ -1590,6 +1672,9 @@
     </w:p>
     <w:p>
       <w:r>
+        <w:rPr>
+          <w:noProof/>
+        </w:rPr>
         <mc:AlternateContent>
           <mc:Choice Requires="wpg">
             <w:drawing>
@@ -1647,19 +1732,41 @@
                                   <w:sz w:val="24"/>
                                 </w:rPr>
                               </w:pPr>
-                              <w:bookmarkStart w:id="8" w:name="_Ref459374723"/>
+                              <w:bookmarkStart w:id="4" w:name="_Ref459374723"/>
                               <w:r>
                                 <w:t xml:space="preserve">Figure </w:t>
                               </w:r>
-                              <w:fldSimple w:instr=" SEQ Figure \* ARABIC ">
-                                <w:r>
-                                  <w:rPr>
-                                    <w:noProof/>
-                                  </w:rPr>
-                                  <w:t>6</w:t>
-                                </w:r>
-                              </w:fldSimple>
-                              <w:bookmarkEnd w:id="8"/>
+                              <w:r>
+                                <w:rPr>
+                                  <w:noProof/>
+                                </w:rPr>
+                                <w:fldChar w:fldCharType="begin"/>
+                              </w:r>
+                              <w:r>
+                                <w:rPr>
+                                  <w:noProof/>
+                                </w:rPr>
+                                <w:instrText xml:space="preserve"> SEQ Figure \* ARABIC </w:instrText>
+                              </w:r>
+                              <w:r>
+                                <w:rPr>
+                                  <w:noProof/>
+                                </w:rPr>
+                                <w:fldChar w:fldCharType="separate"/>
+                              </w:r>
+                              <w:r>
+                                <w:rPr>
+                                  <w:noProof/>
+                                </w:rPr>
+                                <w:t>6</w:t>
+                              </w:r>
+                              <w:r>
+                                <w:rPr>
+                                  <w:noProof/>
+                                </w:rPr>
+                                <w:fldChar w:fldCharType="end"/>
+                              </w:r>
+                              <w:bookmarkEnd w:id="4"/>
                               <w:r>
                                 <w:t>: Schematic of LED connections</w:t>
                               </w:r>
@@ -1719,7 +1826,7 @@
               </wp:anchor>
             </w:drawing>
           </mc:Choice>
-          <mc:Fallback>
+          <mc:Fallback xmlns:mv="urn:schemas-microsoft-com:mac:vml" xmlns:mo="http://schemas.microsoft.com/office/mac/office/2008/main">
             <w:pict>
               <v:group w14:anchorId="7462CDF8" id="Group 11" o:spid="_x0000_s1035" style="position:absolute;left:0;text-align:left;margin-left:-13.95pt;margin-top:7.9pt;width:173.25pt;height:223.8pt;z-index:251658242;mso-width-relative:margin;mso-height-relative:margin" coordorigin="-136725" coordsize="1958340,3039327" o:gfxdata="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">
                 <v:shape id="Text Box 10" o:spid="_x0000_s1036" type="#_x0000_t202" style="position:absolute;left:-136725;top:2695383;width:1958340;height:343944;visibility:visible;mso-wrap-style:square;v-text-anchor:top" o:gfxdata="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" stroked="f">
@@ -1773,10 +1880,7 @@
         <w:fldChar w:fldCharType="separate"/>
       </w:r>
       <w:r>
-        <w:t xml:space="preserve">Figure </w:t>
-      </w:r>
-      <w:r>
-        <w:t>6</w:t>
+        <w:t>Figure 6</w:t>
       </w:r>
       <w:r>
         <w:fldChar w:fldCharType="end"/>
@@ -1940,19 +2044,41 @@
                                   <w:sz w:val="24"/>
                                 </w:rPr>
                               </w:pPr>
-                              <w:bookmarkStart w:id="10" w:name="_Ref459375400"/>
+                              <w:bookmarkStart w:id="5" w:name="_Ref459375400"/>
                               <w:r>
                                 <w:t xml:space="preserve">Figure </w:t>
                               </w:r>
-                              <w:fldSimple w:instr=" SEQ Figure \* ARABIC ">
-                                <w:r>
-                                  <w:rPr>
-                                    <w:noProof/>
-                                  </w:rPr>
-                                  <w:t>7</w:t>
-                                </w:r>
-                              </w:fldSimple>
-                              <w:bookmarkEnd w:id="10"/>
+                              <w:r>
+                                <w:rPr>
+                                  <w:noProof/>
+                                </w:rPr>
+                                <w:fldChar w:fldCharType="begin"/>
+                              </w:r>
+                              <w:r>
+                                <w:rPr>
+                                  <w:noProof/>
+                                </w:rPr>
+                                <w:instrText xml:space="preserve"> SEQ Figure \* ARABIC </w:instrText>
+                              </w:r>
+                              <w:r>
+                                <w:rPr>
+                                  <w:noProof/>
+                                </w:rPr>
+                                <w:fldChar w:fldCharType="separate"/>
+                              </w:r>
+                              <w:r>
+                                <w:rPr>
+                                  <w:noProof/>
+                                </w:rPr>
+                                <w:t>7</w:t>
+                              </w:r>
+                              <w:r>
+                                <w:rPr>
+                                  <w:noProof/>
+                                </w:rPr>
+                                <w:fldChar w:fldCharType="end"/>
+                              </w:r>
+                              <w:bookmarkEnd w:id="5"/>
                               <w:r>
                                 <w:t xml:space="preserve">: </w:t>
                               </w:r>
@@ -1989,12 +2115,35 @@
           </mc:Choice>
           <mc:Fallback>
             <w:pict>
-              <v:group w14:anchorId="2A986D65" id="Group 21" o:spid="_x0000_s1038" style="position:absolute;left:0;text-align:left;margin-left:-164.85pt;margin-top:40.55pt;width:449.55pt;height:217.5pt;z-index:251658243;mso-width-relative:margin;mso-height-relative:margin" coordorigin=",148706" coordsize="5710555,2642119" o:gfxdata="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">
-                <v:shape id="Picture 15" o:spid="_x0000_s1039" type="#_x0000_t75" style="position:absolute;left:228624;top:148706;width:5191351;height:2264812;visibility:visible;mso-wrap-style:square" o:gfxdata="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" stroked="t" strokecolor="black [3213]" strokeweight="1.5pt">
+              <v:group w14:anchorId="2A986D65" id="Group 21" o:spid="_x0000_s1038" style="position:absolute;left:0;text-align:left;margin-left:-164.85pt;margin-top:40.55pt;width:449.55pt;height:217.5pt;z-index:251658243;mso-width-relative:margin;mso-height-relative:margin" coordorigin=",1487" coordsize="57105,26421" o:gfxdata="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">
+                <v:shapetype id="_x0000_t75" coordsize="21600,21600" o:spt="75" o:preferrelative="t" path="m@4@5l@4@11@9@11@9@5xe" filled="f" stroked="f">
+                  <v:stroke joinstyle="miter"/>
+                  <v:formulas>
+                    <v:f eqn="if lineDrawn pixelLineWidth 0"/>
+                    <v:f eqn="sum @0 1 0"/>
+                    <v:f eqn="sum 0 0 @1"/>
+                    <v:f eqn="prod @2 1 2"/>
+                    <v:f eqn="prod @3 21600 pixelWidth"/>
+                    <v:f eqn="prod @3 21600 pixelHeight"/>
+                    <v:f eqn="sum @0 0 1"/>
+                    <v:f eqn="prod @6 1 2"/>
+                    <v:f eqn="prod @7 21600 pixelWidth"/>
+                    <v:f eqn="sum @8 21600 0"/>
+                    <v:f eqn="prod @7 21600 pixelHeight"/>
+                    <v:f eqn="sum @10 21600 0"/>
+                  </v:formulas>
+                  <v:path o:extrusionok="f" gradientshapeok="t" o:connecttype="rect"/>
+                  <o:lock v:ext="edit" aspectratio="t"/>
+                </v:shapetype>
+                <v:shape id="Picture 15" o:spid="_x0000_s1039" type="#_x0000_t75" style="position:absolute;left:2286;top:1487;width:51913;height:22648;visibility:visible;mso-wrap-style:square" o:gfxdata="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" stroked="t" strokecolor="black [3213]" strokeweight="1.5pt">
                   <v:imagedata r:id="rId23" o:title=""/>
                   <v:path arrowok="t"/>
                 </v:shape>
-                <v:shape id="Text Box 20" o:spid="_x0000_s1040" type="#_x0000_t202" style="position:absolute;top:2609850;width:5710555;height:180975;visibility:visible;mso-wrap-style:square;v-text-anchor:top" o:gfxdata="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" stroked="f">
+                <v:shapetype id="_x0000_t202" coordsize="21600,21600" o:spt="202" path="m,l,21600r21600,l21600,xe">
+                  <v:stroke joinstyle="miter"/>
+                  <v:path gradientshapeok="t" o:connecttype="rect"/>
+                </v:shapetype>
+                <v:shape id="Text Box 20" o:spid="_x0000_s1040" type="#_x0000_t202" style="position:absolute;top:26098;width:57105;height:1810;visibility:visible;mso-wrap-style:square;v-text-anchor:top" o:gfxdata="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" stroked="f">
                   <v:textbox inset="0,0,0,0">
                     <w:txbxContent>
                       <w:p>
@@ -2004,19 +2153,41 @@
                             <w:sz w:val="24"/>
                           </w:rPr>
                         </w:pPr>
-                        <w:bookmarkStart w:id="11" w:name="_Ref459375400"/>
+                        <w:bookmarkStart w:id="6" w:name="_Ref459375400"/>
                         <w:r>
                           <w:t xml:space="preserve">Figure </w:t>
                         </w:r>
-                        <w:fldSimple w:instr=" SEQ Figure \* ARABIC ">
-                          <w:r>
-                            <w:rPr>
-                              <w:noProof/>
-                            </w:rPr>
-                            <w:t>7</w:t>
-                          </w:r>
-                        </w:fldSimple>
-                        <w:bookmarkEnd w:id="11"/>
+                        <w:r>
+                          <w:rPr>
+                            <w:noProof/>
+                          </w:rPr>
+                          <w:fldChar w:fldCharType="begin"/>
+                        </w:r>
+                        <w:r>
+                          <w:rPr>
+                            <w:noProof/>
+                          </w:rPr>
+                          <w:instrText xml:space="preserve"> SEQ Figure \* ARABIC </w:instrText>
+                        </w:r>
+                        <w:r>
+                          <w:rPr>
+                            <w:noProof/>
+                          </w:rPr>
+                          <w:fldChar w:fldCharType="separate"/>
+                        </w:r>
+                        <w:r>
+                          <w:rPr>
+                            <w:noProof/>
+                          </w:rPr>
+                          <w:t>7</w:t>
+                        </w:r>
+                        <w:r>
+                          <w:rPr>
+                            <w:noProof/>
+                          </w:rPr>
+                          <w:fldChar w:fldCharType="end"/>
+                        </w:r>
+                        <w:bookmarkEnd w:id="6"/>
                         <w:r>
                           <w:t xml:space="preserve">: </w:t>
                         </w:r>
@@ -2046,15 +2217,418 @@
       </w:pPr>
       <w:r>
         <w:lastRenderedPageBreak/>
-        <w:t xml:space="preserve">The LEDs you have been given are specialised 3.3V ones that already have a resistor inside. With normal </w:t>
+        <w:t>The LEDs you have been given are specialised 3.3V ones that already have a resistor inside. With normal LEDs you would need a resistor in series.</w:t>
+      </w:r>
+    </w:p>
+    <w:p>
+      <w:pPr>
+        <w:pStyle w:val="todo"/>
+      </w:pPr>
+      <w:r>
+        <w:t>Plug the LED</w:t>
+      </w:r>
+      <w:r>
+        <w:t>s</w:t>
+      </w:r>
+      <w:r>
+        <w:t xml:space="preserve"> into the breadboard and make the connections as shown above.</w:t>
+      </w:r>
+      <w:r>
+        <w:t xml:space="preserve"> Check that your wiring is correct with the pin out diagram in </w:t>
+      </w:r>
+      <w:r>
+        <w:fldChar w:fldCharType="begin"/>
+      </w:r>
+      <w:r>
+        <w:instrText xml:space="preserve"> REF _Ref459375531 \r \h </w:instrText>
+      </w:r>
+      <w:r>
+        <w:instrText xml:space="preserve"> \* MERGEFORMAT </w:instrText>
+      </w:r>
+      <w:r>
+        <w:fldChar w:fldCharType="separate"/>
+      </w:r>
+      <w:r>
+        <w:t>Appendix 1</w:t>
+      </w:r>
+      <w:r>
+        <w:fldChar w:fldCharType="end"/>
+      </w:r>
+      <w:r>
+        <w:t>.</w:t>
+      </w:r>
+    </w:p>
+    <w:p>
+      <w:pPr>
+        <w:pStyle w:val="todo"/>
+      </w:pPr>
+      <w:r>
+        <w:t>Once you have your LEDs connected</w:t>
+      </w:r>
+      <w:r>
+        <w:t>, plug the power back</w:t>
+      </w:r>
+      <w:r>
+        <w:t xml:space="preserve"> in</w:t>
+      </w:r>
+      <w:r>
+        <w:t xml:space="preserve">. Once the Pi has booted </w:t>
+      </w:r>
+      <w:r>
+        <w:t xml:space="preserve">open an editor (e.g. </w:t>
+      </w:r>
+      <w:proofErr w:type="spellStart"/>
+      <w:r>
+        <w:t>Geany</w:t>
+      </w:r>
+      <w:proofErr w:type="spellEnd"/>
+      <w:r>
+        <w:t xml:space="preserve"> or IDLE) to create a new Python program with the following code</w:t>
+      </w:r>
+      <w:r>
+        <w:t xml:space="preserve"> </w:t>
+      </w:r>
+      <w:r>
+        <w:t>(note that you don’t need to type the comments [</w:t>
+      </w:r>
+      <w:r>
+        <w:t>words after the # symbol]</w:t>
+      </w:r>
+      <w:r>
+        <w:t xml:space="preserve"> if you don’t want to) </w:t>
+      </w:r>
+      <w:r>
+        <w:t>and save it as ‘leds.py’ in the home directory (/home/pi)</w:t>
+      </w:r>
+      <w:r>
+        <w:t>:</w:t>
+      </w:r>
+    </w:p>
+    <w:p>
+      <w:pPr>
+        <w:pStyle w:val="code"/>
+      </w:pPr>
+      <w:r>
+        <w:t>from time import sleep</w:t>
+      </w:r>
+    </w:p>
+    <w:p>
+      <w:pPr>
+        <w:pStyle w:val="code"/>
+      </w:pPr>
+      <w:r>
+        <w:t xml:space="preserve">import </w:t>
+      </w:r>
+      <w:proofErr w:type="spellStart"/>
+      <w:r>
+        <w:t>RPi.GPIO</w:t>
+      </w:r>
+      <w:proofErr w:type="spellEnd"/>
+      <w:r>
+        <w:t xml:space="preserve"> as GPIO</w:t>
+      </w:r>
+      <w:r>
+        <w:t xml:space="preserve"> #load the GPIO library</w:t>
+      </w:r>
+    </w:p>
+    <w:p>
+      <w:pPr>
+        <w:pStyle w:val="code"/>
+      </w:pPr>
+      <w:proofErr w:type="spellStart"/>
+      <w:r>
+        <w:t>GPIO.setmode</w:t>
+      </w:r>
+      <w:proofErr w:type="spellEnd"/>
+      <w:r>
+        <w:t>(GPIO.BCM)</w:t>
+      </w:r>
+      <w:r>
+        <w:t xml:space="preserve"> #ensure the pin numbering matches the cobbler</w:t>
+      </w:r>
+    </w:p>
+    <w:p>
+      <w:pPr>
+        <w:pStyle w:val="code"/>
+      </w:pPr>
+    </w:p>
+    <w:p>
+      <w:pPr>
+        <w:pStyle w:val="code"/>
+      </w:pPr>
+      <w:r>
+        <w:t>RED = 13</w:t>
+      </w:r>
+      <w:r>
+        <w:t xml:space="preserve"> #Red led is connected to pin 13</w:t>
+      </w:r>
+    </w:p>
+    <w:p>
+      <w:pPr>
+        <w:pStyle w:val="code"/>
+      </w:pPr>
+      <w:r>
+        <w:t xml:space="preserve">YELLOW </w:t>
+      </w:r>
+      <w:r>
+        <w:t>= 19</w:t>
+      </w:r>
+      <w:r>
+        <w:t xml:space="preserve"> #Yellow to 19</w:t>
+      </w:r>
+    </w:p>
+    <w:p>
+      <w:pPr>
+        <w:pStyle w:val="code"/>
+      </w:pPr>
+      <w:r>
+        <w:t>GREEN = 26</w:t>
+      </w:r>
+      <w:r>
+        <w:t xml:space="preserve"> #Green to 26</w:t>
+      </w:r>
+    </w:p>
+    <w:p>
+      <w:pPr>
+        <w:pStyle w:val="code"/>
+      </w:pPr>
+      <w:r>
+        <w:t>LEDS</w:t>
       </w:r>
       <w:proofErr w:type="gramStart"/>
       <w:r>
-        <w:t>LEDs</w:t>
+        <w:t>=[</w:t>
       </w:r>
       <w:proofErr w:type="gramEnd"/>
       <w:r>
-        <w:t xml:space="preserve"> you would need a resistor in series.</w:t>
+        <w:t>RED, YELLOW, GREEN]</w:t>
+      </w:r>
+      <w:r>
+        <w:t xml:space="preserve"> #create an array of all pins</w:t>
+      </w:r>
+    </w:p>
+    <w:p>
+      <w:pPr>
+        <w:pStyle w:val="code"/>
+      </w:pPr>
+      <w:r>
+        <w:t>ONTIME</w:t>
+      </w:r>
+      <w:r>
+        <w:t xml:space="preserve"> = 0.3</w:t>
+      </w:r>
+      <w:r>
+        <w:t xml:space="preserve"> </w:t>
+      </w:r>
+    </w:p>
+    <w:p>
+      <w:pPr>
+        <w:pStyle w:val="code"/>
+      </w:pPr>
+    </w:p>
+    <w:p>
+      <w:pPr>
+        <w:pStyle w:val="code"/>
+      </w:pPr>
+      <w:proofErr w:type="spellStart"/>
+      <w:r>
+        <w:t>GPIO.setup</w:t>
+      </w:r>
+      <w:proofErr w:type="spellEnd"/>
+      <w:r>
+        <w:t>(LEDS, GPIO.OUT)</w:t>
+      </w:r>
+      <w:r>
+        <w:t xml:space="preserve"> #Set all the led pins to be outputs</w:t>
+      </w:r>
+    </w:p>
+    <w:p>
+      <w:pPr>
+        <w:pStyle w:val="code"/>
+      </w:pPr>
+    </w:p>
+    <w:p>
+      <w:pPr>
+        <w:pStyle w:val="code"/>
+      </w:pPr>
+      <w:r>
+        <w:t>try:</w:t>
+      </w:r>
+      <w:bookmarkStart w:id="7" w:name="_GoBack"/>
+      <w:bookmarkEnd w:id="7"/>
+    </w:p>
+    <w:p>
+      <w:pPr>
+        <w:pStyle w:val="code"/>
+      </w:pPr>
+      <w:r>
+        <w:t xml:space="preserve">  </w:t>
+      </w:r>
+      <w:r>
+        <w:t>while True:</w:t>
+      </w:r>
+    </w:p>
+    <w:p>
+      <w:pPr>
+        <w:pStyle w:val="code"/>
+      </w:pPr>
+      <w:r>
+        <w:t xml:space="preserve">  </w:t>
+      </w:r>
+      <w:r>
+        <w:t xml:space="preserve">  </w:t>
+      </w:r>
+      <w:r>
+        <w:t>for led in LEDS:</w:t>
+      </w:r>
+    </w:p>
+    <w:p>
+      <w:pPr>
+        <w:pStyle w:val="code"/>
+      </w:pPr>
+      <w:r>
+        <w:t xml:space="preserve">    </w:t>
+      </w:r>
+      <w:r>
+        <w:t xml:space="preserve">  </w:t>
+      </w:r>
+      <w:proofErr w:type="spellStart"/>
+      <w:r>
+        <w:t>GPIO.output</w:t>
+      </w:r>
+      <w:proofErr w:type="spellEnd"/>
+      <w:r>
+        <w:t>(led, GPIO.HIGH)</w:t>
+      </w:r>
+      <w:r>
+        <w:t xml:space="preserve"> #</w:t>
+      </w:r>
+      <w:r>
+        <w:t>S</w:t>
+      </w:r>
+      <w:r>
+        <w:t>etting high turns on</w:t>
+      </w:r>
+    </w:p>
+    <w:p>
+      <w:pPr>
+        <w:pStyle w:val="code"/>
+      </w:pPr>
+      <w:r>
+        <w:t xml:space="preserve">      </w:t>
+      </w:r>
+      <w:r>
+        <w:t>sleep(</w:t>
+      </w:r>
+      <w:r>
+        <w:t>ONTIME</w:t>
+      </w:r>
+      <w:r>
+        <w:t>)</w:t>
+      </w:r>
+      <w:r>
+        <w:t xml:space="preserve"> #Wait for some time</w:t>
+      </w:r>
+    </w:p>
+    <w:p>
+      <w:pPr>
+        <w:pStyle w:val="code"/>
+      </w:pPr>
+      <w:r>
+        <w:t xml:space="preserve">      </w:t>
+      </w:r>
+      <w:proofErr w:type="spellStart"/>
+      <w:r>
+        <w:t>GPIO.output</w:t>
+      </w:r>
+      <w:proofErr w:type="spellEnd"/>
+      <w:r>
+        <w:t>(led, GPIO.LOW)</w:t>
+      </w:r>
+      <w:r>
+        <w:t xml:space="preserve"> #</w:t>
+      </w:r>
+      <w:r>
+        <w:t>S</w:t>
+      </w:r>
+      <w:r>
+        <w:t>etting low turns off</w:t>
+      </w:r>
+    </w:p>
+    <w:p>
+      <w:pPr>
+        <w:pStyle w:val="code"/>
+      </w:pPr>
+      <w:r>
+        <w:t>finally:</w:t>
+      </w:r>
+    </w:p>
+    <w:p>
+      <w:pPr>
+        <w:pStyle w:val="code"/>
+      </w:pPr>
+      <w:r>
+        <w:t xml:space="preserve">  </w:t>
+      </w:r>
+      <w:proofErr w:type="spellStart"/>
+      <w:r>
+        <w:t>GPIO.cleanup</w:t>
+      </w:r>
+      <w:proofErr w:type="spellEnd"/>
+      <w:r>
+        <w:t>()</w:t>
+      </w:r>
+      <w:r>
+        <w:t xml:space="preserve"> #R</w:t>
+      </w:r>
+      <w:r>
+        <w:t>elease all resources</w:t>
+      </w:r>
+    </w:p>
+    <w:p>
+      <w:r>
+        <w:t>Note that in Python code it is important that you get the code indentation correct and don’t mix spaces and tabs.</w:t>
+      </w:r>
+    </w:p>
+    <w:p>
+      <w:r>
+        <w:t>leds.py can be run by typing</w:t>
+      </w:r>
+      <w:r>
+        <w:t xml:space="preserve"> the following in a terminal</w:t>
+      </w:r>
+      <w:r>
+        <w:t xml:space="preserve">: </w:t>
+      </w:r>
+    </w:p>
+    <w:p>
+      <w:pPr>
+        <w:pStyle w:val="code"/>
+      </w:pPr>
+      <w:r>
+        <w:t xml:space="preserve">python </w:t>
+      </w:r>
+      <w:r>
+        <w:t>leds.py</w:t>
+      </w:r>
+    </w:p>
+    <w:p>
+      <w:r>
+        <w:t>To stop the program running and return to the</w:t>
+      </w:r>
+      <w:r>
+        <w:t xml:space="preserve"> command prompt press </w:t>
+      </w:r>
+      <w:proofErr w:type="spellStart"/>
+      <w:r>
+        <w:t>Control+</w:t>
+      </w:r>
+      <w:r>
+        <w:t>C</w:t>
+      </w:r>
+      <w:proofErr w:type="spellEnd"/>
+      <w:r>
+        <w:t>.</w:t>
       </w:r>
     </w:p>
     <w:p>
@@ -2062,448 +2636,31 @@
         <w:pStyle w:val="todo"/>
       </w:pPr>
       <w:r>
-        <w:t>Plug the LED</w:t>
-      </w:r>
-      <w:r>
-        <w:t>s</w:t>
-      </w:r>
-      <w:r>
-        <w:t xml:space="preserve"> into the breadboard and make the connections as shown above.</w:t>
-      </w:r>
-      <w:r>
-        <w:t xml:space="preserve"> Check that your wiring is correct with the pin out diagram in </w:t>
-      </w:r>
-      <w:r>
-        <w:fldChar w:fldCharType="begin"/>
-      </w:r>
-      <w:r>
-        <w:instrText xml:space="preserve"> REF _Ref459375531 \r \h </w:instrText>
-      </w:r>
-      <w:r>
-        <w:instrText xml:space="preserve"> \* MERGEFORMAT </w:instrText>
-      </w:r>
-      <w:r>
-        <w:fldChar w:fldCharType="separate"/>
-      </w:r>
-      <w:r>
-        <w:t>Appendix 1</w:t>
-      </w:r>
-      <w:r>
-        <w:fldChar w:fldCharType="end"/>
-      </w:r>
-      <w:r>
-        <w:t>.</w:t>
-      </w:r>
-    </w:p>
+        <w:lastRenderedPageBreak/>
+        <w:t xml:space="preserve">Execute leds.py to flash the LEDS.  This should cycle through the LEDs fairly quickly. If one of the LEDs does not </w:t>
+      </w:r>
+      <w:r>
+        <w:t>light stop your program</w:t>
+      </w:r>
+      <w:r>
+        <w:t xml:space="preserve"> and check your wiring. </w:t>
+      </w:r>
+    </w:p>
+    <w:p/>
     <w:p>
       <w:pPr>
         <w:pStyle w:val="todo"/>
       </w:pPr>
       <w:r>
-        <w:t>Once you have your LEDs connected</w:t>
-      </w:r>
-      <w:r>
-        <w:t>, plug the power back</w:t>
-      </w:r>
-      <w:r>
-        <w:t xml:space="preserve"> in</w:t>
-      </w:r>
-      <w:r>
-        <w:t xml:space="preserve">. Once the Pi has booted </w:t>
-      </w:r>
-      <w:r>
-        <w:t xml:space="preserve">open an editor (e.g. </w:t>
-      </w:r>
-      <w:proofErr w:type="spellStart"/>
-      <w:r>
-        <w:t>Geany</w:t>
-      </w:r>
-      <w:proofErr w:type="spellEnd"/>
-      <w:r>
-        <w:t xml:space="preserve"> or IDLE) to create a new Python program with the following code</w:t>
-      </w:r>
-      <w:r>
-        <w:t xml:space="preserve"> </w:t>
-      </w:r>
-      <w:r>
-        <w:t>(note that you don’t need to type the comments [</w:t>
-      </w:r>
-      <w:r>
-        <w:t>words after the # symbol]</w:t>
-      </w:r>
-      <w:r>
-        <w:t xml:space="preserve"> if you don’t want to) </w:t>
-      </w:r>
-      <w:r>
-        <w:t>and save it as ‘leds.py’ in the home directory (/home/pi)</w:t>
-      </w:r>
-      <w:r>
-        <w:t>:</w:t>
-      </w:r>
-    </w:p>
-    <w:p>
-      <w:pPr>
-        <w:pStyle w:val="code"/>
-      </w:pPr>
-      <w:r>
-        <w:t>from time import sleep</w:t>
-      </w:r>
-    </w:p>
-    <w:p>
-      <w:pPr>
-        <w:pStyle w:val="code"/>
-      </w:pPr>
-      <w:r>
-        <w:t xml:space="preserve">import </w:t>
-      </w:r>
-      <w:proofErr w:type="spellStart"/>
-      <w:r>
-        <w:t>RPi.GPIO</w:t>
-      </w:r>
-      <w:proofErr w:type="spellEnd"/>
-      <w:r>
-        <w:t xml:space="preserve"> as GPIO</w:t>
-      </w:r>
-      <w:r>
-        <w:t xml:space="preserve"> #load the GPIO library</w:t>
-      </w:r>
-    </w:p>
-    <w:p>
-      <w:pPr>
-        <w:pStyle w:val="code"/>
-      </w:pPr>
-      <w:proofErr w:type="spellStart"/>
-      <w:r>
-        <w:t>GPIO.setmode</w:t>
-      </w:r>
-      <w:proofErr w:type="spellEnd"/>
-      <w:r>
-        <w:t>(GPIO.BCM)</w:t>
-      </w:r>
-      <w:r>
-        <w:t xml:space="preserve"> #ensure the pin numbering matches the cobbler</w:t>
-      </w:r>
-    </w:p>
-    <w:p>
-      <w:pPr>
-        <w:pStyle w:val="code"/>
-      </w:pPr>
-    </w:p>
-    <w:p>
-      <w:pPr>
-        <w:pStyle w:val="code"/>
-      </w:pPr>
-      <w:r>
-        <w:t>RED = 13</w:t>
-      </w:r>
-      <w:r>
-        <w:t xml:space="preserve"> #Red led is connected to pin 13</w:t>
-      </w:r>
-    </w:p>
-    <w:p>
-      <w:pPr>
-        <w:pStyle w:val="code"/>
-      </w:pPr>
-      <w:r>
-        <w:t xml:space="preserve">YELLOW </w:t>
-      </w:r>
-      <w:r>
-        <w:t>= 19</w:t>
-      </w:r>
-      <w:r>
-        <w:t xml:space="preserve"> #Yellow to 19</w:t>
-      </w:r>
-    </w:p>
-    <w:p>
-      <w:pPr>
-        <w:pStyle w:val="code"/>
-      </w:pPr>
-      <w:r>
-        <w:t>GREEN = 26</w:t>
-      </w:r>
-      <w:r>
-        <w:t xml:space="preserve"> #Green to 26</w:t>
-      </w:r>
-    </w:p>
-    <w:p>
-      <w:pPr>
-        <w:pStyle w:val="code"/>
-      </w:pPr>
-      <w:r>
-        <w:t>LEDS</w:t>
-      </w:r>
-      <w:proofErr w:type="gramStart"/>
-      <w:r>
-        <w:t>=[</w:t>
-      </w:r>
-      <w:proofErr w:type="gramEnd"/>
-      <w:r>
-        <w:t>RED, YELLOW, GREEN]</w:t>
-      </w:r>
-      <w:r>
-        <w:t xml:space="preserve"> #create an array of all pins</w:t>
-      </w:r>
-    </w:p>
-    <w:p>
-      <w:pPr>
-        <w:pStyle w:val="code"/>
-      </w:pPr>
+        <w:t>E</w:t>
+      </w:r>
+      <w:r>
+        <w:t>xperiment with the code for 10 minutes. Try changing the “</w:t>
+      </w:r>
       <w:r>
         <w:t>ONTIME</w:t>
       </w:r>
       <w:r>
-        <w:t xml:space="preserve"> = 0.3</w:t>
-      </w:r>
-      <w:r>
-        <w:t xml:space="preserve"> </w:t>
-      </w:r>
-    </w:p>
-    <w:p>
-      <w:pPr>
-        <w:pStyle w:val="code"/>
-      </w:pPr>
-    </w:p>
-    <w:p>
-      <w:pPr>
-        <w:pStyle w:val="code"/>
-      </w:pPr>
-      <w:proofErr w:type="spellStart"/>
-      <w:r>
-        <w:t>GPIO.setup</w:t>
-      </w:r>
-      <w:proofErr w:type="spellEnd"/>
-      <w:r>
-        <w:t>(LEDS, GPIO.OUT)</w:t>
-      </w:r>
-      <w:r>
-        <w:t xml:space="preserve"> #Set all the led pins to be outputs</w:t>
-      </w:r>
-    </w:p>
-    <w:p>
-      <w:pPr>
-        <w:pStyle w:val="code"/>
-      </w:pPr>
-    </w:p>
-    <w:p>
-      <w:pPr>
-        <w:pStyle w:val="code"/>
-      </w:pPr>
-      <w:r>
-        <w:t>try:</w:t>
-      </w:r>
-    </w:p>
-    <w:p>
-      <w:pPr>
-        <w:pStyle w:val="code"/>
-      </w:pPr>
-      <w:r>
-        <w:t xml:space="preserve">  </w:t>
-      </w:r>
-      <w:r>
-        <w:t>while True:</w:t>
-      </w:r>
-    </w:p>
-    <w:p>
-      <w:pPr>
-        <w:pStyle w:val="code"/>
-      </w:pPr>
-      <w:r>
-        <w:t xml:space="preserve">  </w:t>
-      </w:r>
-      <w:r>
-        <w:t xml:space="preserve">  </w:t>
-      </w:r>
-      <w:r>
-        <w:t>for led in LEDS:</w:t>
-      </w:r>
-    </w:p>
-    <w:p>
-      <w:pPr>
-        <w:pStyle w:val="code"/>
-      </w:pPr>
-      <w:r>
-        <w:t xml:space="preserve">    </w:t>
-      </w:r>
-      <w:r>
-        <w:t xml:space="preserve">  </w:t>
-      </w:r>
-      <w:proofErr w:type="spellStart"/>
-      <w:r>
-        <w:t>GPIO.output</w:t>
-      </w:r>
-      <w:proofErr w:type="spellEnd"/>
-      <w:r>
-        <w:t>(led, GPIO.HIGH)</w:t>
-      </w:r>
-      <w:r>
-        <w:t xml:space="preserve"> #</w:t>
-      </w:r>
-      <w:r>
-        <w:t>S</w:t>
-      </w:r>
-      <w:r>
-        <w:t>etting high turns on</w:t>
-      </w:r>
-    </w:p>
-    <w:p>
-      <w:pPr>
-        <w:pStyle w:val="code"/>
-      </w:pPr>
-      <w:r>
-        <w:t xml:space="preserve">      </w:t>
-      </w:r>
-      <w:r>
-        <w:t>sleep(</w:t>
-      </w:r>
-      <w:r>
-        <w:t>ONTIME</w:t>
-      </w:r>
-      <w:r>
-        <w:t>)</w:t>
-      </w:r>
-      <w:r>
-        <w:t xml:space="preserve"> #Wait for some time</w:t>
-      </w:r>
-    </w:p>
-    <w:p>
-      <w:pPr>
-        <w:pStyle w:val="code"/>
-      </w:pPr>
-      <w:r>
-        <w:t xml:space="preserve">      </w:t>
-      </w:r>
-      <w:proofErr w:type="spellStart"/>
-      <w:r>
-        <w:t>GPIO.output</w:t>
-      </w:r>
-      <w:proofErr w:type="spellEnd"/>
-      <w:r>
-        <w:t>(led, GPIO.LOW)</w:t>
-      </w:r>
-      <w:r>
-        <w:t xml:space="preserve"> #</w:t>
-      </w:r>
-      <w:r>
-        <w:t>S</w:t>
-      </w:r>
-      <w:r>
-        <w:t>etting low turns off</w:t>
-      </w:r>
-    </w:p>
-    <w:p>
-      <w:pPr>
-        <w:pStyle w:val="code"/>
-      </w:pPr>
-      <w:r>
-        <w:t>finally:</w:t>
-      </w:r>
-    </w:p>
-    <w:p>
-      <w:pPr>
-        <w:pStyle w:val="code"/>
-      </w:pPr>
-      <w:r>
-        <w:t xml:space="preserve">  </w:t>
-      </w:r>
-      <w:proofErr w:type="spellStart"/>
-      <w:r>
-        <w:t>GPIO.cleanup</w:t>
-      </w:r>
-      <w:proofErr w:type="spellEnd"/>
-      <w:r>
-        <w:t>()</w:t>
-      </w:r>
-      <w:r>
-        <w:t xml:space="preserve"> #R</w:t>
-      </w:r>
-      <w:r>
-        <w:t>elease all resources</w:t>
-      </w:r>
-    </w:p>
-    <w:p>
-      <w:r>
-        <w:t>Note that in Python code it is important that you get the code indentation correct and don’t mix spaces and tabs.</w:t>
-      </w:r>
-    </w:p>
-    <w:p>
-      <w:r>
-        <w:t>leds.py can be run by typing</w:t>
-      </w:r>
-      <w:r>
-        <w:t xml:space="preserve"> the following in a terminal</w:t>
-      </w:r>
-      <w:r>
-        <w:t xml:space="preserve">: </w:t>
-      </w:r>
-    </w:p>
-    <w:p>
-      <w:pPr>
-        <w:pStyle w:val="code"/>
-      </w:pPr>
-      <w:r>
-        <w:t xml:space="preserve">python </w:t>
-      </w:r>
-      <w:r>
-        <w:t>leds.py</w:t>
-      </w:r>
-    </w:p>
-    <w:p>
-      <w:r>
-        <w:t>To stop the program running and return to the</w:t>
-      </w:r>
-      <w:r>
-        <w:t xml:space="preserve"> command prompt press </w:t>
-      </w:r>
-      <w:proofErr w:type="spellStart"/>
-      <w:r>
-        <w:t>Control+</w:t>
-      </w:r>
-      <w:r>
-        <w:t>C</w:t>
-      </w:r>
-      <w:proofErr w:type="spellEnd"/>
-      <w:r>
-        <w:t>.</w:t>
-      </w:r>
-    </w:p>
-    <w:p>
-      <w:pPr>
-        <w:pStyle w:val="todo"/>
-      </w:pPr>
-      <w:r>
-        <w:lastRenderedPageBreak/>
-        <w:t xml:space="preserve">Execute leds.py to flash the LEDS.  This should cycle through the LEDs </w:t>
-      </w:r>
-      <w:proofErr w:type="gramStart"/>
-      <w:r>
-        <w:t>fairly quickly</w:t>
-      </w:r>
-      <w:proofErr w:type="gramEnd"/>
-      <w:r>
-        <w:t xml:space="preserve">. If one of the LEDs does not </w:t>
-      </w:r>
-      <w:r>
-        <w:t>light stop your program</w:t>
-      </w:r>
-      <w:r>
-        <w:t xml:space="preserve"> and check your wiring. </w:t>
-      </w:r>
-    </w:p>
-    <w:p/>
-    <w:p>
-      <w:pPr>
-        <w:pStyle w:val="todo"/>
-      </w:pPr>
-      <w:r>
-        <w:t>E</w:t>
-      </w:r>
-      <w:r>
-        <w:t>xperiment with the code for 10 minutes. Try changing the “</w:t>
-      </w:r>
-      <w:r>
-        <w:t>ONTIME</w:t>
-      </w:r>
-      <w:r>
         <w:t>” or the flashing pattern.</w:t>
       </w:r>
       <w:r>
@@ -2517,24 +2674,16 @@
       <w:pPr>
         <w:pStyle w:val="Heading1"/>
       </w:pPr>
-      <w:bookmarkStart w:id="12" w:name="_Ref459808696"/>
+      <w:bookmarkStart w:id="8" w:name="_Ref459808696"/>
       <w:r>
         <w:lastRenderedPageBreak/>
         <w:t>Using the GPIO: Switch Input</w:t>
       </w:r>
-      <w:bookmarkEnd w:id="12"/>
-    </w:p>
-    <w:p>
-      <w:r>
-        <w:t xml:space="preserve">In this </w:t>
-      </w:r>
-      <w:proofErr w:type="gramStart"/>
-      <w:r>
-        <w:t>experiment</w:t>
-      </w:r>
-      <w:proofErr w:type="gramEnd"/>
-      <w:r>
-        <w:t xml:space="preserve"> you will use a GPIO pin</w:t>
+      <w:bookmarkEnd w:id="8"/>
+    </w:p>
+    <w:p>
+      <w:r>
+        <w:t>In this experiment you will use a GPIO pin</w:t>
       </w:r>
       <w:r>
         <w:t xml:space="preserve"> to read the status of a button and influence the output from the Pi.</w:t>
@@ -2542,6 +2691,9 @@
     </w:p>
     <w:p>
       <w:r>
+        <w:rPr>
+          <w:noProof/>
+        </w:rPr>
         <mc:AlternateContent>
           <mc:Choice Requires="wpg">
             <w:drawing>
@@ -2637,19 +2789,41 @@
                                   <w:sz w:val="24"/>
                                 </w:rPr>
                               </w:pPr>
-                              <w:bookmarkStart w:id="13" w:name="_Ref459716330"/>
+                              <w:bookmarkStart w:id="9" w:name="_Ref459716330"/>
                               <w:r>
                                 <w:t xml:space="preserve">Figure </w:t>
                               </w:r>
-                              <w:fldSimple w:instr=" SEQ Figure \* ARABIC ">
-                                <w:r>
-                                  <w:rPr>
-                                    <w:noProof/>
-                                  </w:rPr>
-                                  <w:t>9</w:t>
-                                </w:r>
-                              </w:fldSimple>
-                              <w:bookmarkEnd w:id="13"/>
+                              <w:r>
+                                <w:rPr>
+                                  <w:noProof/>
+                                </w:rPr>
+                                <w:fldChar w:fldCharType="begin"/>
+                              </w:r>
+                              <w:r>
+                                <w:rPr>
+                                  <w:noProof/>
+                                </w:rPr>
+                                <w:instrText xml:space="preserve"> SEQ Figure \* ARABIC </w:instrText>
+                              </w:r>
+                              <w:r>
+                                <w:rPr>
+                                  <w:noProof/>
+                                </w:rPr>
+                                <w:fldChar w:fldCharType="separate"/>
+                              </w:r>
+                              <w:r>
+                                <w:rPr>
+                                  <w:noProof/>
+                                </w:rPr>
+                                <w:t>9</w:t>
+                              </w:r>
+                              <w:r>
+                                <w:rPr>
+                                  <w:noProof/>
+                                </w:rPr>
+                                <w:fldChar w:fldCharType="end"/>
+                              </w:r>
+                              <w:bookmarkEnd w:id="9"/>
                               <w:r>
                                 <w:t>: Schematic of connected switch and pull-down resistor</w:t>
                               </w:r>
@@ -2675,7 +2849,7 @@
               </wp:anchor>
             </w:drawing>
           </mc:Choice>
-          <mc:Fallback>
+          <mc:Fallback xmlns:mv="urn:schemas-microsoft-com:mac:vml" xmlns:mo="http://schemas.microsoft.com/office/mac/office/2008/main">
             <w:pict>
               <v:group w14:anchorId="6EE0BE39" id="Group 24" o:spid="_x0000_s1041" style="position:absolute;left:0;text-align:left;margin-left:4.05pt;margin-top:32.65pt;width:117.1pt;height:267pt;z-index:251658244;mso-width-relative:margin;mso-height-relative:margin" coordsize="2378146,5225938" o:gfxdata="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">
                 <v:shape id="Picture 22" o:spid="_x0000_s1042" type="#_x0000_t75" style="position:absolute;left:11120;width:2367026;height:4419602;visibility:visible;mso-wrap-style:square" o:gfxdata="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" stroked="t" strokecolor="black [3213]" strokeweight="1.5pt">
@@ -2719,6 +2893,9 @@
         </mc:AlternateContent>
       </w:r>
       <w:r>
+        <w:rPr>
+          <w:noProof/>
+        </w:rPr>
         <mc:AlternateContent>
           <mc:Choice Requires="wpg">
             <w:drawing>
@@ -2809,19 +2986,41 @@
                                   <w:sz w:val="24"/>
                                 </w:rPr>
                               </w:pPr>
-                              <w:bookmarkStart w:id="15" w:name="_Ref459716407"/>
+                              <w:bookmarkStart w:id="10" w:name="_Ref459716407"/>
                               <w:r>
                                 <w:t xml:space="preserve">Figure </w:t>
                               </w:r>
-                              <w:fldSimple w:instr=" SEQ Figure \* ARABIC ">
-                                <w:r>
-                                  <w:rPr>
-                                    <w:noProof/>
-                                  </w:rPr>
-                                  <w:t>8</w:t>
-                                </w:r>
-                              </w:fldSimple>
-                              <w:bookmarkEnd w:id="15"/>
+                              <w:r>
+                                <w:rPr>
+                                  <w:noProof/>
+                                </w:rPr>
+                                <w:fldChar w:fldCharType="begin"/>
+                              </w:r>
+                              <w:r>
+                                <w:rPr>
+                                  <w:noProof/>
+                                </w:rPr>
+                                <w:instrText xml:space="preserve"> SEQ Figure \* ARABIC </w:instrText>
+                              </w:r>
+                              <w:r>
+                                <w:rPr>
+                                  <w:noProof/>
+                                </w:rPr>
+                                <w:fldChar w:fldCharType="separate"/>
+                              </w:r>
+                              <w:r>
+                                <w:rPr>
+                                  <w:noProof/>
+                                </w:rPr>
+                                <w:t>8</w:t>
+                              </w:r>
+                              <w:r>
+                                <w:rPr>
+                                  <w:noProof/>
+                                </w:rPr>
+                                <w:fldChar w:fldCharType="end"/>
+                              </w:r>
+                              <w:bookmarkEnd w:id="10"/>
                               <w:r>
                                 <w:t>: Internal switch connections</w:t>
                               </w:r>
@@ -2849,12 +3048,12 @@
           </mc:Choice>
           <mc:Fallback>
             <w:pict>
-              <v:group w14:anchorId="530F772A" id="Group 27" o:spid="_x0000_s1044" style="position:absolute;left:0;text-align:left;margin-left:352.5pt;margin-top:2.25pt;width:102.35pt;height:169.5pt;z-index:251658245;mso-width-relative:margin;mso-height-relative:margin" coordsize="2667000,4418914" o:gfxdata="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">
-                <v:shape id="Picture 25" o:spid="_x0000_s1045" type="#_x0000_t75" style="position:absolute;width:2667000;height:3600452;visibility:visible;mso-wrap-style:square" o:gfxdata="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" stroked="t" strokecolor="black [3213]" strokeweight="1.5pt">
+              <v:group w14:anchorId="530F772A" id="Group 27" o:spid="_x0000_s1044" style="position:absolute;left:0;text-align:left;margin-left:352.5pt;margin-top:2.25pt;width:102.35pt;height:169.5pt;z-index:251658245;mso-width-relative:margin;mso-height-relative:margin" coordsize="26670,44189" o:gfxdata="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">
+                <v:shape id="Picture 25" o:spid="_x0000_s1045" type="#_x0000_t75" style="position:absolute;width:26670;height:36004;visibility:visible;mso-wrap-style:square" o:gfxdata="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" stroked="t" strokecolor="black [3213]" strokeweight="1.5pt">
                   <v:imagedata r:id="rId27" o:title=""/>
                   <v:path arrowok="t"/>
                 </v:shape>
-                <v:shape id="Text Box 26" o:spid="_x0000_s1046" type="#_x0000_t202" style="position:absolute;top:3657601;width:2665732;height:761313;visibility:visible;mso-wrap-style:square;v-text-anchor:top" o:gfxdata="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" stroked="f">
+                <v:shape id="Text Box 26" o:spid="_x0000_s1046" type="#_x0000_t202" style="position:absolute;top:36576;width:26657;height:7613;visibility:visible;mso-wrap-style:square;v-text-anchor:top" o:gfxdata="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" stroked="f">
                   <v:textbox inset="0,0,0,0">
                     <w:txbxContent>
                       <w:p>
@@ -2864,19 +3063,41 @@
                             <w:sz w:val="24"/>
                           </w:rPr>
                         </w:pPr>
-                        <w:bookmarkStart w:id="16" w:name="_Ref459716407"/>
+                        <w:bookmarkStart w:id="11" w:name="_Ref459716407"/>
                         <w:r>
                           <w:t xml:space="preserve">Figure </w:t>
                         </w:r>
-                        <w:fldSimple w:instr=" SEQ Figure \* ARABIC ">
-                          <w:r>
-                            <w:rPr>
-                              <w:noProof/>
-                            </w:rPr>
-                            <w:t>8</w:t>
-                          </w:r>
-                        </w:fldSimple>
-                        <w:bookmarkEnd w:id="16"/>
+                        <w:r>
+                          <w:rPr>
+                            <w:noProof/>
+                          </w:rPr>
+                          <w:fldChar w:fldCharType="begin"/>
+                        </w:r>
+                        <w:r>
+                          <w:rPr>
+                            <w:noProof/>
+                          </w:rPr>
+                          <w:instrText xml:space="preserve"> SEQ Figure \* ARABIC </w:instrText>
+                        </w:r>
+                        <w:r>
+                          <w:rPr>
+                            <w:noProof/>
+                          </w:rPr>
+                          <w:fldChar w:fldCharType="separate"/>
+                        </w:r>
+                        <w:r>
+                          <w:rPr>
+                            <w:noProof/>
+                          </w:rPr>
+                          <w:t>8</w:t>
+                        </w:r>
+                        <w:r>
+                          <w:rPr>
+                            <w:noProof/>
+                          </w:rPr>
+                          <w:fldChar w:fldCharType="end"/>
+                        </w:r>
+                        <w:bookmarkEnd w:id="11"/>
                         <w:r>
                           <w:t>: Internal switch connections</w:t>
                         </w:r>
@@ -3064,19 +3285,41 @@
                                   <w:sz w:val="24"/>
                                 </w:rPr>
                               </w:pPr>
-                              <w:bookmarkStart w:id="17" w:name="_Ref459803004"/>
+                              <w:bookmarkStart w:id="12" w:name="_Ref459803004"/>
                               <w:r>
                                 <w:t xml:space="preserve">Figure </w:t>
                               </w:r>
-                              <w:fldSimple w:instr=" SEQ Figure \* ARABIC ">
-                                <w:r>
-                                  <w:rPr>
-                                    <w:noProof/>
-                                  </w:rPr>
-                                  <w:t>10</w:t>
-                                </w:r>
-                              </w:fldSimple>
-                              <w:bookmarkEnd w:id="17"/>
+                              <w:r>
+                                <w:rPr>
+                                  <w:noProof/>
+                                </w:rPr>
+                                <w:fldChar w:fldCharType="begin"/>
+                              </w:r>
+                              <w:r>
+                                <w:rPr>
+                                  <w:noProof/>
+                                </w:rPr>
+                                <w:instrText xml:space="preserve"> SEQ Figure \* ARABIC </w:instrText>
+                              </w:r>
+                              <w:r>
+                                <w:rPr>
+                                  <w:noProof/>
+                                </w:rPr>
+                                <w:fldChar w:fldCharType="separate"/>
+                              </w:r>
+                              <w:r>
+                                <w:rPr>
+                                  <w:noProof/>
+                                </w:rPr>
+                                <w:t>10</w:t>
+                              </w:r>
+                              <w:r>
+                                <w:rPr>
+                                  <w:noProof/>
+                                </w:rPr>
+                                <w:fldChar w:fldCharType="end"/>
+                              </w:r>
+                              <w:bookmarkEnd w:id="12"/>
                               <w:r>
                                 <w:t>: Breadboard layout for the Switch exercise.</w:t>
                               </w:r>
@@ -3102,7 +3345,7 @@
               </wp:anchor>
             </w:drawing>
           </mc:Choice>
-          <mc:Fallback>
+          <mc:Fallback xmlns:mv="urn:schemas-microsoft-com:mac:vml" xmlns:mo="http://schemas.microsoft.com/office/mac/office/2008/main">
             <w:pict>
               <v:group w14:anchorId="614BEAB7" id="Group 30" o:spid="_x0000_s1047" style="position:absolute;left:0;text-align:left;margin-left:-128.25pt;margin-top:66.15pt;width:445.55pt;height:254.6pt;z-index:251661317;mso-width-relative:margin;mso-height-relative:margin" coordorigin=",423475" coordsize="5658485,3201032" o:gfxdata="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">
                 <v:shape id="Picture 16" o:spid="_x0000_s1048" type="#_x0000_t75" style="position:absolute;top:423475;width:5658485;height:2804670;visibility:visible;mso-wrap-style:square" o:gfxdata="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" stroked="t" strokecolor="black [3213]" strokeweight="1.5pt">
@@ -3329,7 +3572,10 @@
         <w:pStyle w:val="code"/>
       </w:pPr>
       <w:r>
-        <w:t>SWITCH = 21 #switch is connected to pin 13</w:t>
+        <w:t xml:space="preserve">SWITCH = 21 #switch is connected to pin </w:t>
+      </w:r>
+      <w:r>
+        <w:t>21</w:t>
       </w:r>
     </w:p>
     <w:p>
@@ -3679,23 +3925,101 @@
         <w:t xml:space="preserve"> to high</w:t>
       </w:r>
       <w:r>
-        <w:t xml:space="preserve"> (+3.3V). This transition is called a rising edge. Conversely, when the switch is released, the input to the GPIO pin drops from high to low; this transition is called a falling edge. The Raspberry Pi’s GPIO library lets us attach interrupt handlers to the detection of either or both rising and falling edges for a </w:t>
+        <w:t xml:space="preserve"> (+3.3V). This transition is called a rising edge. Conversely, when the switch is released, the input to the GPIO pin drops from high to low; this transition is called a falling edge. The Raspberry Pi’s GPIO library lets us attach interrupt handlers to the detection of either or both rising and falling edges for a particular GPIO pin.</w:t>
+      </w:r>
+    </w:p>
+    <w:p>
+      <w:pPr>
+        <w:pStyle w:val="todo"/>
+      </w:pPr>
+      <w:r>
+        <w:t>If you haven’t already, stop the switch.py program. Open an editor to create a new Python program with the following code and save it as ‘interrupt.py’ in the home directory:</w:t>
+      </w:r>
+    </w:p>
+    <w:p>
+      <w:pPr>
+        <w:pStyle w:val="code"/>
+      </w:pPr>
+      <w:r>
+        <w:t xml:space="preserve">import </w:t>
+      </w:r>
+      <w:proofErr w:type="spellStart"/>
+      <w:r>
+        <w:t>RPi.GPIO</w:t>
+      </w:r>
+      <w:proofErr w:type="spellEnd"/>
+      <w:r>
+        <w:t xml:space="preserve"> as GPIO #load the GPIO library</w:t>
+      </w:r>
+    </w:p>
+    <w:p>
+      <w:pPr>
+        <w:pStyle w:val="code"/>
+      </w:pPr>
+      <w:proofErr w:type="spellStart"/>
+      <w:r>
+        <w:t>GPIO.setmode</w:t>
+      </w:r>
+      <w:proofErr w:type="spellEnd"/>
+      <w:r>
+        <w:t>(GPIO.BCM) #ensure the pin numbering matches the cobbler</w:t>
+      </w:r>
+    </w:p>
+    <w:p>
+      <w:pPr>
+        <w:pStyle w:val="code"/>
+      </w:pPr>
+    </w:p>
+    <w:p>
+      <w:pPr>
+        <w:pStyle w:val="code"/>
+      </w:pPr>
+      <w:r>
+        <w:t>RED = 13</w:t>
+      </w:r>
+      <w:r>
+        <w:t xml:space="preserve"> #Red led is connected to pin 13</w:t>
+      </w:r>
+    </w:p>
+    <w:p>
+      <w:pPr>
+        <w:pStyle w:val="code"/>
+      </w:pPr>
+      <w:r>
+        <w:t xml:space="preserve">YELLOW </w:t>
+      </w:r>
+      <w:r>
+        <w:t>= 19</w:t>
+      </w:r>
+      <w:r>
+        <w:t xml:space="preserve"> #Yellow to 19</w:t>
+      </w:r>
+    </w:p>
+    <w:p>
+      <w:pPr>
+        <w:pStyle w:val="code"/>
+      </w:pPr>
+      <w:r>
+        <w:t>GREEN = 26</w:t>
+      </w:r>
+      <w:r>
+        <w:t xml:space="preserve"> #Green to 26</w:t>
+      </w:r>
+    </w:p>
+    <w:p>
+      <w:pPr>
+        <w:pStyle w:val="code"/>
+      </w:pPr>
+      <w:r>
+        <w:t>LEDS</w:t>
       </w:r>
       <w:proofErr w:type="gramStart"/>
       <w:r>
-        <w:t>particular GPIO</w:t>
+        <w:t>=[</w:t>
       </w:r>
       <w:proofErr w:type="gramEnd"/>
       <w:r>
-        <w:t xml:space="preserve"> pin.</w:t>
-      </w:r>
-    </w:p>
-    <w:p>
-      <w:pPr>
-        <w:pStyle w:val="todo"/>
-      </w:pPr>
-      <w:r>
-        <w:t>If you haven’t already, stop the switch.py program. Open an editor to create a new Python program with the following code and save it as ‘interrupt.py’ in the home directory:</w:t>
+        <w:t>RED, YELLOW, GREEN] #create an array of all pins</w:t>
       </w:r>
     </w:p>
     <w:p>
@@ -3703,15 +4027,28 @@
         <w:pStyle w:val="code"/>
       </w:pPr>
       <w:r>
-        <w:t xml:space="preserve">import </w:t>
-      </w:r>
+        <w:t xml:space="preserve">SWITCH = 21 #switch is connected to pin </w:t>
+      </w:r>
+      <w:r>
+        <w:t>21</w:t>
+      </w:r>
+    </w:p>
+    <w:p>
+      <w:pPr>
+        <w:pStyle w:val="code"/>
+      </w:pPr>
+    </w:p>
+    <w:p>
+      <w:pPr>
+        <w:pStyle w:val="code"/>
+      </w:pPr>
       <w:proofErr w:type="spellStart"/>
       <w:r>
-        <w:t>RPi.GPIO</w:t>
+        <w:t>GPIO.setup</w:t>
       </w:r>
       <w:proofErr w:type="spellEnd"/>
       <w:r>
-        <w:t xml:space="preserve"> as GPIO #load the GPIO library</w:t>
+        <w:t>(LEDS, GPIO.OUT) #Set all the led pins to be outputs</w:t>
       </w:r>
     </w:p>
     <w:p>
@@ -3720,11 +4057,11 @@
       </w:pPr>
       <w:proofErr w:type="spellStart"/>
       <w:r>
-        <w:t>GPIO.setmode</w:t>
+        <w:t>GPIO.setup</w:t>
       </w:r>
       <w:proofErr w:type="spellEnd"/>
       <w:r>
-        <w:t>(GPIO.BCM) #ensure the pin numbering matches the cobbler</w:t>
+        <w:t>(SWITCH, GPIO.IN) #Set the switch pin to be input</w:t>
       </w:r>
     </w:p>
     <w:p>
@@ -3736,36 +4073,34 @@
       <w:pPr>
         <w:pStyle w:val="code"/>
       </w:pPr>
-      <w:r>
-        <w:t>RED = 13</w:t>
-      </w:r>
-      <w:r>
-        <w:t xml:space="preserve"> #Red led is connected to pin 13</w:t>
+      <w:proofErr w:type="spellStart"/>
+      <w:r>
+        <w:t>GPIO.output</w:t>
+      </w:r>
+      <w:proofErr w:type="spellEnd"/>
+      <w:r>
+        <w:t>(GREEN, GPIO.HIGH) #Turn on green led</w:t>
       </w:r>
     </w:p>
     <w:p>
       <w:pPr>
         <w:pStyle w:val="code"/>
       </w:pPr>
-      <w:r>
-        <w:t xml:space="preserve">YELLOW </w:t>
-      </w:r>
-      <w:r>
-        <w:t>= 19</w:t>
-      </w:r>
-      <w:r>
-        <w:t xml:space="preserve"> #Yellow to 19</w:t>
-      </w:r>
     </w:p>
     <w:p>
       <w:pPr>
         <w:pStyle w:val="code"/>
       </w:pPr>
       <w:r>
-        <w:t>GREEN = 26</w:t>
-      </w:r>
-      <w:r>
-        <w:t xml:space="preserve"> #Green to 26</w:t>
+        <w:t xml:space="preserve">#This defines a function to be used as the </w:t>
+      </w:r>
+      <w:proofErr w:type="spellStart"/>
+      <w:r>
+        <w:t>callback</w:t>
+      </w:r>
+      <w:proofErr w:type="spellEnd"/>
+      <w:r>
+        <w:t xml:space="preserve"> when</w:t>
       </w:r>
     </w:p>
     <w:p>
@@ -3773,15 +4108,7 @@
         <w:pStyle w:val="code"/>
       </w:pPr>
       <w:r>
-        <w:t>LEDS</w:t>
-      </w:r>
-      <w:proofErr w:type="gramStart"/>
-      <w:r>
-        <w:t>=[</w:t>
-      </w:r>
-      <w:proofErr w:type="gramEnd"/>
-      <w:r>
-        <w:t>RED, YELLOW, GREEN] #create an array of all pins</w:t>
+        <w:t>#the interrupt is generated.</w:t>
       </w:r>
     </w:p>
     <w:p>
@@ -3789,98 +4116,7 @@
         <w:pStyle w:val="code"/>
       </w:pPr>
       <w:r>
-        <w:t>SWITCH = 21 #switch is connected to pin 13</w:t>
-      </w:r>
-    </w:p>
-    <w:p>
-      <w:pPr>
-        <w:pStyle w:val="code"/>
-      </w:pPr>
-    </w:p>
-    <w:p>
-      <w:pPr>
-        <w:pStyle w:val="code"/>
-      </w:pPr>
-      <w:proofErr w:type="spellStart"/>
-      <w:r>
-        <w:t>GPIO.setup</w:t>
-      </w:r>
-      <w:proofErr w:type="spellEnd"/>
-      <w:r>
-        <w:t>(LEDS, GPIO.OUT) #Set all the led pins to be outputs</w:t>
-      </w:r>
-    </w:p>
-    <w:p>
-      <w:pPr>
-        <w:pStyle w:val="code"/>
-      </w:pPr>
-      <w:proofErr w:type="spellStart"/>
-      <w:r>
-        <w:t>GPIO.setup</w:t>
-      </w:r>
-      <w:proofErr w:type="spellEnd"/>
-      <w:r>
-        <w:t>(SWITCH, GPIO.IN) #Set the switch pin to be input</w:t>
-      </w:r>
-    </w:p>
-    <w:p>
-      <w:pPr>
-        <w:pStyle w:val="code"/>
-      </w:pPr>
-    </w:p>
-    <w:p>
-      <w:pPr>
-        <w:pStyle w:val="code"/>
-      </w:pPr>
-      <w:proofErr w:type="spellStart"/>
-      <w:r>
-        <w:t>GPIO.output</w:t>
-      </w:r>
-      <w:proofErr w:type="spellEnd"/>
-      <w:r>
-        <w:t>(GREEN, GPIO.HIGH) #Turn on green led</w:t>
-      </w:r>
-    </w:p>
-    <w:p>
-      <w:pPr>
-        <w:pStyle w:val="code"/>
-      </w:pPr>
-    </w:p>
-    <w:p>
-      <w:pPr>
-        <w:pStyle w:val="code"/>
-      </w:pPr>
-      <w:r>
-        <w:t xml:space="preserve">#This defines a function to be used as the </w:t>
-      </w:r>
-      <w:proofErr w:type="spellStart"/>
-      <w:r>
-        <w:t>callback</w:t>
-      </w:r>
-      <w:proofErr w:type="spellEnd"/>
-      <w:r>
-        <w:t xml:space="preserve"> when</w:t>
-      </w:r>
-    </w:p>
-    <w:p>
-      <w:pPr>
-        <w:pStyle w:val="code"/>
-      </w:pPr>
-      <w:r>
-        <w:t>#the interrupt is generated.</w:t>
-      </w:r>
-    </w:p>
-    <w:p>
-      <w:pPr>
-        <w:pStyle w:val="code"/>
-      </w:pPr>
-      <w:proofErr w:type="spellStart"/>
-      <w:r>
-        <w:t>def</w:t>
-      </w:r>
-      <w:proofErr w:type="spellEnd"/>
-      <w:r>
-        <w:t xml:space="preserve"> </w:t>
+        <w:t xml:space="preserve">def </w:t>
       </w:r>
       <w:proofErr w:type="spellStart"/>
       <w:r>
@@ -4056,66 +4292,42 @@
       <w:r>
         <w:t xml:space="preserve">    </w:t>
       </w:r>
+      <w:proofErr w:type="gramStart"/>
+      <w:r>
+        <w:t>input(</w:t>
+      </w:r>
+      <w:proofErr w:type="gramEnd"/>
+      <w:r>
+        <w:t>)</w:t>
+      </w:r>
+    </w:p>
+    <w:p>
+      <w:pPr>
+        <w:pStyle w:val="code"/>
+      </w:pPr>
+      <w:r>
+        <w:t>finally:</w:t>
+      </w:r>
+    </w:p>
+    <w:p>
+      <w:pPr>
+        <w:pStyle w:val="code"/>
+      </w:pPr>
+      <w:r>
+        <w:t xml:space="preserve">  </w:t>
+      </w:r>
       <w:proofErr w:type="spellStart"/>
       <w:r>
-        <w:t>raw_</w:t>
-      </w:r>
-      <w:proofErr w:type="gramStart"/>
-      <w:r>
-        <w:t>input</w:t>
+        <w:t>GPIO.cleanup</w:t>
       </w:r>
       <w:proofErr w:type="spellEnd"/>
       <w:r>
-        <w:t>(</w:t>
-      </w:r>
-      <w:proofErr w:type="gramEnd"/>
-      <w:r>
-        <w:t>)</w:t>
-      </w:r>
-    </w:p>
-    <w:p>
-      <w:pPr>
-        <w:pStyle w:val="code"/>
-      </w:pPr>
-      <w:r>
-        <w:t>finally:</w:t>
-      </w:r>
-    </w:p>
-    <w:p>
-      <w:pPr>
-        <w:pStyle w:val="code"/>
-      </w:pPr>
-      <w:r>
-        <w:t xml:space="preserve">  </w:t>
-      </w:r>
-      <w:proofErr w:type="spellStart"/>
-      <w:r>
-        <w:t>GPIO.cleanup</w:t>
-      </w:r>
-      <w:proofErr w:type="spellEnd"/>
-      <w:r>
         <w:t>() #Release all resources</w:t>
       </w:r>
     </w:p>
     <w:p>
       <w:r>
-        <w:t>This code uses interrupts to change the state of the LEDs when the switch is pressed. The code still has a while loop, but this doesn’t consume CPU cycles because the “</w:t>
-      </w:r>
-      <w:proofErr w:type="spellStart"/>
-      <w:r>
-        <w:t>raw_input</w:t>
-      </w:r>
-      <w:proofErr w:type="spellEnd"/>
-      <w:r>
-        <w:t xml:space="preserve">” call (which waits for a keyboard press) will block until it receives a signal from the OS </w:t>
-      </w:r>
-      <w:proofErr w:type="gramStart"/>
-      <w:r>
-        <w:t>as a result of</w:t>
-      </w:r>
-      <w:proofErr w:type="gramEnd"/>
-      <w:r>
-        <w:t xml:space="preserve"> a hardware interrupt generated by the user pressing a key.</w:t>
+        <w:t>This code uses interrupts to change the state of the LEDs when the switch is pressed. The code still has a while loop, but this doesn’t consume CPU cycles because the “input” call (which waits for a keyboard press) will block until it receives a signal from the OS as a result of a hardware interrupt generated by the user pressing a key.</w:t>
       </w:r>
     </w:p>
     <w:p>
@@ -4251,16 +4463,17 @@
       <w:r>
         <w:br w:type="page"/>
       </w:r>
-      <w:bookmarkStart w:id="19" w:name="_Ref459375531"/>
+      <w:bookmarkStart w:id="13" w:name="_Ref459375531"/>
       <w:r>
         <w:lastRenderedPageBreak/>
         <w:t>Pinout Reference</w:t>
       </w:r>
-      <w:bookmarkEnd w:id="19"/>
+      <w:bookmarkEnd w:id="13"/>
     </w:p>
     <w:p>
       <w:r>
         <w:rPr>
+          <w:noProof/>
           <w:sz w:val="24"/>
           <w:szCs w:val="20"/>
         </w:rPr>
@@ -8183,7 +8396,7 @@
 </file>
 
 <file path=word/endnotes.xml><?xml version="1.0" encoding="utf-8"?>
-<w:endnotes xmlns:wpc="http://schemas.microsoft.com/office/word/2010/wordprocessingCanvas" xmlns:mo="http://schemas.microsoft.com/office/mac/office/2008/main" xmlns:mc="http://schemas.openxmlformats.org/markup-compatibility/2006" xmlns:mv="urn:schemas-microsoft-com:mac:vml" xmlns:o="urn:schemas-microsoft-com:office:office" xmlns:r="http://schemas.openxmlformats.org/officeDocument/2006/relationships" xmlns:m="http://schemas.openxmlformats.org/officeDocument/2006/math" xmlns:v="urn:schemas-microsoft-com:vml" xmlns:wp14="http://schemas.microsoft.com/office/word/2010/wordprocessingDrawing" xmlns:wp="http://schemas.openxmlformats.org/drawingml/2006/wordprocessingDrawing" xmlns:w10="urn:schemas-microsoft-com:office:word" xmlns:w="http://schemas.openxmlformats.org/wordprocessingml/2006/main" xmlns:w14="http://schemas.microsoft.com/office/word/2010/wordml" xmlns:w15="http://schemas.microsoft.com/office/word/2012/wordml" xmlns:wpg="http://schemas.microsoft.com/office/word/2010/wordprocessingGroup" xmlns:wpi="http://schemas.microsoft.com/office/word/2010/wordprocessingInk" xmlns:wne="http://schemas.microsoft.com/office/word/2006/wordml" xmlns:wps="http://schemas.microsoft.com/office/word/2010/wordprocessingShape" mc:Ignorable="w14 w15 wp14">
+<w:endnotes xmlns:wpc="http://schemas.microsoft.com/office/word/2010/wordprocessingCanvas" xmlns:cx="http://schemas.microsoft.com/office/drawing/2014/chartex" xmlns:cx1="http://schemas.microsoft.com/office/drawing/2015/9/8/chartex" xmlns:cx2="http://schemas.microsoft.com/office/drawing/2015/10/21/chartex" xmlns:cx3="http://schemas.microsoft.com/office/drawing/2016/5/9/chartex" xmlns:cx4="http://schemas.microsoft.com/office/drawing/2016/5/10/chartex" xmlns:cx5="http://schemas.microsoft.com/office/drawing/2016/5/11/chartex" xmlns:cx6="http://schemas.microsoft.com/office/drawing/2016/5/12/chartex" xmlns:cx7="http://schemas.microsoft.com/office/drawing/2016/5/13/chartex" xmlns:cx8="http://schemas.microsoft.com/office/drawing/2016/5/14/chartex" xmlns:mc="http://schemas.openxmlformats.org/markup-compatibility/2006" xmlns:aink="http://schemas.microsoft.com/office/drawing/2016/ink" xmlns:am3d="http://schemas.microsoft.com/office/drawing/2017/model3d" xmlns:o="urn:schemas-microsoft-com:office:office" xmlns:r="http://schemas.openxmlformats.org/officeDocument/2006/relationships" xmlns:m="http://schemas.openxmlformats.org/officeDocument/2006/math" xmlns:v="urn:schemas-microsoft-com:vml" xmlns:wp14="http://schemas.microsoft.com/office/word/2010/wordprocessingDrawing" xmlns:wp="http://schemas.openxmlformats.org/drawingml/2006/wordprocessingDrawing" xmlns:w10="urn:schemas-microsoft-com:office:word" xmlns:w="http://schemas.openxmlformats.org/wordprocessingml/2006/main" xmlns:w14="http://schemas.microsoft.com/office/word/2010/wordml" xmlns:w15="http://schemas.microsoft.com/office/word/2012/wordml" xmlns:w16cid="http://schemas.microsoft.com/office/word/2016/wordml/cid" xmlns:w16se="http://schemas.microsoft.com/office/word/2015/wordml/symex" xmlns:wpg="http://schemas.microsoft.com/office/word/2010/wordprocessingGroup" xmlns:wpi="http://schemas.microsoft.com/office/word/2010/wordprocessingInk" xmlns:wne="http://schemas.microsoft.com/office/word/2006/wordml" xmlns:wps="http://schemas.microsoft.com/office/word/2010/wordprocessingShape" mc:Ignorable="w14 w15 w16se w16cid wp14">
   <w:endnote w:type="separator" w:id="-1">
     <w:p>
       <w:r>
@@ -8205,7 +8418,7 @@
 </file>
 
 <file path=word/footnotes.xml><?xml version="1.0" encoding="utf-8"?>
-<w:footnotes xmlns:wpc="http://schemas.microsoft.com/office/word/2010/wordprocessingCanvas" xmlns:mo="http://schemas.microsoft.com/office/mac/office/2008/main" xmlns:mc="http://schemas.openxmlformats.org/markup-compatibility/2006" xmlns:mv="urn:schemas-microsoft-com:mac:vml" xmlns:o="urn:schemas-microsoft-com:office:office" xmlns:r="http://schemas.openxmlformats.org/officeDocument/2006/relationships" xmlns:m="http://schemas.openxmlformats.org/officeDocument/2006/math" xmlns:v="urn:schemas-microsoft-com:vml" xmlns:wp14="http://schemas.microsoft.com/office/word/2010/wordprocessingDrawing" xmlns:wp="http://schemas.openxmlformats.org/drawingml/2006/wordprocessingDrawing" xmlns:w10="urn:schemas-microsoft-com:office:word" xmlns:w="http://schemas.openxmlformats.org/wordprocessingml/2006/main" xmlns:w14="http://schemas.microsoft.com/office/word/2010/wordml" xmlns:w15="http://schemas.microsoft.com/office/word/2012/wordml" xmlns:wpg="http://schemas.microsoft.com/office/word/2010/wordprocessingGroup" xmlns:wpi="http://schemas.microsoft.com/office/word/2010/wordprocessingInk" xmlns:wne="http://schemas.microsoft.com/office/word/2006/wordml" xmlns:wps="http://schemas.microsoft.com/office/word/2010/wordprocessingShape" mc:Ignorable="w14 w15 wp14">
+<w:footnotes xmlns:wpc="http://schemas.microsoft.com/office/word/2010/wordprocessingCanvas" xmlns:cx="http://schemas.microsoft.com/office/drawing/2014/chartex" xmlns:cx1="http://schemas.microsoft.com/office/drawing/2015/9/8/chartex" xmlns:cx2="http://schemas.microsoft.com/office/drawing/2015/10/21/chartex" xmlns:cx3="http://schemas.microsoft.com/office/drawing/2016/5/9/chartex" xmlns:cx4="http://schemas.microsoft.com/office/drawing/2016/5/10/chartex" xmlns:cx5="http://schemas.microsoft.com/office/drawing/2016/5/11/chartex" xmlns:cx6="http://schemas.microsoft.com/office/drawing/2016/5/12/chartex" xmlns:cx7="http://schemas.microsoft.com/office/drawing/2016/5/13/chartex" xmlns:cx8="http://schemas.microsoft.com/office/drawing/2016/5/14/chartex" xmlns:mc="http://schemas.openxmlformats.org/markup-compatibility/2006" xmlns:aink="http://schemas.microsoft.com/office/drawing/2016/ink" xmlns:am3d="http://schemas.microsoft.com/office/drawing/2017/model3d" xmlns:o="urn:schemas-microsoft-com:office:office" xmlns:r="http://schemas.openxmlformats.org/officeDocument/2006/relationships" xmlns:m="http://schemas.openxmlformats.org/officeDocument/2006/math" xmlns:v="urn:schemas-microsoft-com:vml" xmlns:wp14="http://schemas.microsoft.com/office/word/2010/wordprocessingDrawing" xmlns:wp="http://schemas.openxmlformats.org/drawingml/2006/wordprocessingDrawing" xmlns:w10="urn:schemas-microsoft-com:office:word" xmlns:w="http://schemas.openxmlformats.org/wordprocessingml/2006/main" xmlns:w14="http://schemas.microsoft.com/office/word/2010/wordml" xmlns:w15="http://schemas.microsoft.com/office/word/2012/wordml" xmlns:w16cid="http://schemas.microsoft.com/office/word/2016/wordml/cid" xmlns:w16se="http://schemas.microsoft.com/office/word/2015/wordml/symex" xmlns:wpg="http://schemas.microsoft.com/office/word/2010/wordprocessingGroup" xmlns:wpi="http://schemas.microsoft.com/office/word/2010/wordprocessingInk" xmlns:wne="http://schemas.microsoft.com/office/word/2006/wordml" xmlns:wps="http://schemas.microsoft.com/office/word/2010/wordprocessingShape" mc:Ignorable="w14 w15 w16se w16cid wp14">
   <w:footnote w:type="separator" w:id="-1">
     <w:p>
       <w:r>
@@ -8227,7 +8440,7 @@
 </file>
 
 <file path=word/header1.xml><?xml version="1.0" encoding="utf-8"?>
-<w:hdr xmlns:wpc="http://schemas.microsoft.com/office/word/2010/wordprocessingCanvas" xmlns:mo="http://schemas.microsoft.com/office/mac/office/2008/main" xmlns:mc="http://schemas.openxmlformats.org/markup-compatibility/2006" xmlns:mv="urn:schemas-microsoft-com:mac:vml" xmlns:o="urn:schemas-microsoft-com:office:office" xmlns:r="http://schemas.openxmlformats.org/officeDocument/2006/relationships" xmlns:m="http://schemas.openxmlformats.org/officeDocument/2006/math" xmlns:v="urn:schemas-microsoft-com:vml" xmlns:wp14="http://schemas.microsoft.com/office/word/2010/wordprocessingDrawing" xmlns:wp="http://schemas.openxmlformats.org/drawingml/2006/wordprocessingDrawing" xmlns:w10="urn:schemas-microsoft-com:office:word" xmlns:w="http://schemas.openxmlformats.org/wordprocessingml/2006/main" xmlns:w14="http://schemas.microsoft.com/office/word/2010/wordml" xmlns:w15="http://schemas.microsoft.com/office/word/2012/wordml" xmlns:wpg="http://schemas.microsoft.com/office/word/2010/wordprocessingGroup" xmlns:wpi="http://schemas.microsoft.com/office/word/2010/wordprocessingInk" xmlns:wne="http://schemas.microsoft.com/office/word/2006/wordml" xmlns:wps="http://schemas.microsoft.com/office/word/2010/wordprocessingShape" mc:Ignorable="w14 w15 wp14">
+<w:hdr xmlns:wpc="http://schemas.microsoft.com/office/word/2010/wordprocessingCanvas" xmlns:cx="http://schemas.microsoft.com/office/drawing/2014/chartex" xmlns:cx1="http://schemas.microsoft.com/office/drawing/2015/9/8/chartex" xmlns:cx2="http://schemas.microsoft.com/office/drawing/2015/10/21/chartex" xmlns:cx3="http://schemas.microsoft.com/office/drawing/2016/5/9/chartex" xmlns:cx4="http://schemas.microsoft.com/office/drawing/2016/5/10/chartex" xmlns:cx5="http://schemas.microsoft.com/office/drawing/2016/5/11/chartex" xmlns:cx6="http://schemas.microsoft.com/office/drawing/2016/5/12/chartex" xmlns:cx7="http://schemas.microsoft.com/office/drawing/2016/5/13/chartex" xmlns:cx8="http://schemas.microsoft.com/office/drawing/2016/5/14/chartex" xmlns:mc="http://schemas.openxmlformats.org/markup-compatibility/2006" xmlns:aink="http://schemas.microsoft.com/office/drawing/2016/ink" xmlns:am3d="http://schemas.microsoft.com/office/drawing/2017/model3d" xmlns:o="urn:schemas-microsoft-com:office:office" xmlns:r="http://schemas.openxmlformats.org/officeDocument/2006/relationships" xmlns:m="http://schemas.openxmlformats.org/officeDocument/2006/math" xmlns:v="urn:schemas-microsoft-com:vml" xmlns:wp14="http://schemas.microsoft.com/office/word/2010/wordprocessingDrawing" xmlns:wp="http://schemas.openxmlformats.org/drawingml/2006/wordprocessingDrawing" xmlns:w10="urn:schemas-microsoft-com:office:word" xmlns:w="http://schemas.openxmlformats.org/wordprocessingml/2006/main" xmlns:w14="http://schemas.microsoft.com/office/word/2010/wordml" xmlns:w15="http://schemas.microsoft.com/office/word/2012/wordml" xmlns:w16cid="http://schemas.microsoft.com/office/word/2016/wordml/cid" xmlns:w16se="http://schemas.microsoft.com/office/word/2015/wordml/symex" xmlns:wpg="http://schemas.microsoft.com/office/word/2010/wordprocessingGroup" xmlns:wpi="http://schemas.microsoft.com/office/word/2010/wordprocessingInk" xmlns:wne="http://schemas.microsoft.com/office/word/2006/wordml" xmlns:wps="http://schemas.microsoft.com/office/word/2010/wordprocessingShape" mc:Ignorable="w14 w15 w16se w16cid wp14">
   <w:p>
     <w:pPr>
       <w:pStyle w:val="Header"/>
@@ -8289,7 +8502,7 @@
 </file>
 
 <file path=word/header2.xml><?xml version="1.0" encoding="utf-8"?>
-<w:hdr xmlns:wpc="http://schemas.microsoft.com/office/word/2010/wordprocessingCanvas" xmlns:mo="http://schemas.microsoft.com/office/mac/office/2008/main" xmlns:mc="http://schemas.openxmlformats.org/markup-compatibility/2006" xmlns:mv="urn:schemas-microsoft-com:mac:vml" xmlns:o="urn:schemas-microsoft-com:office:office" xmlns:r="http://schemas.openxmlformats.org/officeDocument/2006/relationships" xmlns:m="http://schemas.openxmlformats.org/officeDocument/2006/math" xmlns:v="urn:schemas-microsoft-com:vml" xmlns:wp14="http://schemas.microsoft.com/office/word/2010/wordprocessingDrawing" xmlns:wp="http://schemas.openxmlformats.org/drawingml/2006/wordprocessingDrawing" xmlns:w10="urn:schemas-microsoft-com:office:word" xmlns:w="http://schemas.openxmlformats.org/wordprocessingml/2006/main" xmlns:w14="http://schemas.microsoft.com/office/word/2010/wordml" xmlns:w15="http://schemas.microsoft.com/office/word/2012/wordml" xmlns:wpg="http://schemas.microsoft.com/office/word/2010/wordprocessingGroup" xmlns:wpi="http://schemas.microsoft.com/office/word/2010/wordprocessingInk" xmlns:wne="http://schemas.microsoft.com/office/word/2006/wordml" xmlns:wps="http://schemas.microsoft.com/office/word/2010/wordprocessingShape" mc:Ignorable="w14 w15 wp14">
+<w:hdr xmlns:wpc="http://schemas.microsoft.com/office/word/2010/wordprocessingCanvas" xmlns:cx="http://schemas.microsoft.com/office/drawing/2014/chartex" xmlns:cx1="http://schemas.microsoft.com/office/drawing/2015/9/8/chartex" xmlns:cx2="http://schemas.microsoft.com/office/drawing/2015/10/21/chartex" xmlns:cx3="http://schemas.microsoft.com/office/drawing/2016/5/9/chartex" xmlns:cx4="http://schemas.microsoft.com/office/drawing/2016/5/10/chartex" xmlns:cx5="http://schemas.microsoft.com/office/drawing/2016/5/11/chartex" xmlns:cx6="http://schemas.microsoft.com/office/drawing/2016/5/12/chartex" xmlns:cx7="http://schemas.microsoft.com/office/drawing/2016/5/13/chartex" xmlns:cx8="http://schemas.microsoft.com/office/drawing/2016/5/14/chartex" xmlns:mc="http://schemas.openxmlformats.org/markup-compatibility/2006" xmlns:aink="http://schemas.microsoft.com/office/drawing/2016/ink" xmlns:am3d="http://schemas.microsoft.com/office/drawing/2017/model3d" xmlns:o="urn:schemas-microsoft-com:office:office" xmlns:r="http://schemas.openxmlformats.org/officeDocument/2006/relationships" xmlns:m="http://schemas.openxmlformats.org/officeDocument/2006/math" xmlns:v="urn:schemas-microsoft-com:vml" xmlns:wp14="http://schemas.microsoft.com/office/word/2010/wordprocessingDrawing" xmlns:wp="http://schemas.openxmlformats.org/drawingml/2006/wordprocessingDrawing" xmlns:w10="urn:schemas-microsoft-com:office:word" xmlns:w="http://schemas.openxmlformats.org/wordprocessingml/2006/main" xmlns:w14="http://schemas.microsoft.com/office/word/2010/wordml" xmlns:w15="http://schemas.microsoft.com/office/word/2012/wordml" xmlns:w16cid="http://schemas.microsoft.com/office/word/2016/wordml/cid" xmlns:w16se="http://schemas.microsoft.com/office/word/2015/wordml/symex" xmlns:wpg="http://schemas.microsoft.com/office/word/2010/wordprocessingGroup" xmlns:wpi="http://schemas.microsoft.com/office/word/2010/wordprocessingInk" xmlns:wne="http://schemas.microsoft.com/office/word/2006/wordml" xmlns:wps="http://schemas.microsoft.com/office/word/2010/wordprocessingShape" mc:Ignorable="w14 w15 w16se w16cid wp14">
   <w:p>
     <w:pPr>
       <w:pStyle w:val="Header"/>
@@ -8349,8 +8562,8 @@
 </file>
 
 <file path=word/numbering.xml><?xml version="1.0" encoding="utf-8"?>
-<w:numbering xmlns:wpc="http://schemas.microsoft.com/office/word/2010/wordprocessingCanvas" xmlns:mo="http://schemas.microsoft.com/office/mac/office/2008/main" xmlns:mc="http://schemas.openxmlformats.org/markup-compatibility/2006" xmlns:mv="urn:schemas-microsoft-com:mac:vml" xmlns:o="urn:schemas-microsoft-com:office:office" xmlns:r="http://schemas.openxmlformats.org/officeDocument/2006/relationships" xmlns:m="http://schemas.openxmlformats.org/officeDocument/2006/math" xmlns:v="urn:schemas-microsoft-com:vml" xmlns:wp14="http://schemas.microsoft.com/office/word/2010/wordprocessingDrawing" xmlns:wp="http://schemas.openxmlformats.org/drawingml/2006/wordprocessingDrawing" xmlns:w10="urn:schemas-microsoft-com:office:word" xmlns:w="http://schemas.openxmlformats.org/wordprocessingml/2006/main" xmlns:w14="http://schemas.microsoft.com/office/word/2010/wordml" xmlns:w15="http://schemas.microsoft.com/office/word/2012/wordml" xmlns:wpg="http://schemas.microsoft.com/office/word/2010/wordprocessingGroup" xmlns:wpi="http://schemas.microsoft.com/office/word/2010/wordprocessingInk" xmlns:wne="http://schemas.microsoft.com/office/word/2006/wordml" xmlns:wps="http://schemas.microsoft.com/office/word/2010/wordprocessingShape" mc:Ignorable="w14 w15 wp14">
-  <w:abstractNum w:abstractNumId="0">
+<w:numbering xmlns:wpc="http://schemas.microsoft.com/office/word/2010/wordprocessingCanvas" xmlns:cx="http://schemas.microsoft.com/office/drawing/2014/chartex" xmlns:cx1="http://schemas.microsoft.com/office/drawing/2015/9/8/chartex" xmlns:cx2="http://schemas.microsoft.com/office/drawing/2015/10/21/chartex" xmlns:cx3="http://schemas.microsoft.com/office/drawing/2016/5/9/chartex" xmlns:cx4="http://schemas.microsoft.com/office/drawing/2016/5/10/chartex" xmlns:cx5="http://schemas.microsoft.com/office/drawing/2016/5/11/chartex" xmlns:cx6="http://schemas.microsoft.com/office/drawing/2016/5/12/chartex" xmlns:cx7="http://schemas.microsoft.com/office/drawing/2016/5/13/chartex" xmlns:cx8="http://schemas.microsoft.com/office/drawing/2016/5/14/chartex" xmlns:mc="http://schemas.openxmlformats.org/markup-compatibility/2006" xmlns:aink="http://schemas.microsoft.com/office/drawing/2016/ink" xmlns:am3d="http://schemas.microsoft.com/office/drawing/2017/model3d" xmlns:o="urn:schemas-microsoft-com:office:office" xmlns:r="http://schemas.openxmlformats.org/officeDocument/2006/relationships" xmlns:m="http://schemas.openxmlformats.org/officeDocument/2006/math" xmlns:v="urn:schemas-microsoft-com:vml" xmlns:wp14="http://schemas.microsoft.com/office/word/2010/wordprocessingDrawing" xmlns:wp="http://schemas.openxmlformats.org/drawingml/2006/wordprocessingDrawing" xmlns:w10="urn:schemas-microsoft-com:office:word" xmlns:w="http://schemas.openxmlformats.org/wordprocessingml/2006/main" xmlns:w14="http://schemas.microsoft.com/office/word/2010/wordml" xmlns:w15="http://schemas.microsoft.com/office/word/2012/wordml" xmlns:w16cid="http://schemas.microsoft.com/office/word/2016/wordml/cid" xmlns:w16se="http://schemas.microsoft.com/office/word/2015/wordml/symex" xmlns:wpg="http://schemas.microsoft.com/office/word/2010/wordprocessingGroup" xmlns:wpi="http://schemas.microsoft.com/office/word/2010/wordprocessingInk" xmlns:wne="http://schemas.microsoft.com/office/word/2006/wordml" xmlns:wps="http://schemas.microsoft.com/office/word/2010/wordprocessingShape" mc:Ignorable="w14 w15 w16se w16cid wp14">
+  <w:abstractNum w:abstractNumId="0" w15:restartNumberingAfterBreak="0">
     <w:nsid w:val="05DF6E3B"/>
     <w:multiLevelType w:val="hybridMultilevel"/>
     <w:tmpl w:val="A16E8D90"/>
@@ -8440,7 +8653,7 @@
       </w:pPr>
     </w:lvl>
   </w:abstractNum>
-  <w:abstractNum w:abstractNumId="1">
+  <w:abstractNum w:abstractNumId="1" w15:restartNumberingAfterBreak="0">
     <w:nsid w:val="09FB0EF2"/>
     <w:multiLevelType w:val="hybridMultilevel"/>
     <w:tmpl w:val="264228BE"/>
@@ -8553,7 +8766,7 @@
       </w:rPr>
     </w:lvl>
   </w:abstractNum>
-  <w:abstractNum w:abstractNumId="2">
+  <w:abstractNum w:abstractNumId="2" w15:restartNumberingAfterBreak="0">
     <w:nsid w:val="0A691D8D"/>
     <w:multiLevelType w:val="hybridMultilevel"/>
     <w:tmpl w:val="D370066E"/>
@@ -8666,7 +8879,7 @@
       </w:rPr>
     </w:lvl>
   </w:abstractNum>
-  <w:abstractNum w:abstractNumId="3">
+  <w:abstractNum w:abstractNumId="3" w15:restartNumberingAfterBreak="0">
     <w:nsid w:val="1078115B"/>
     <w:multiLevelType w:val="hybridMultilevel"/>
     <w:tmpl w:val="FFE6BB78"/>
@@ -8752,7 +8965,7 @@
       </w:pPr>
     </w:lvl>
   </w:abstractNum>
-  <w:abstractNum w:abstractNumId="4">
+  <w:abstractNum w:abstractNumId="4" w15:restartNumberingAfterBreak="0">
     <w:nsid w:val="15853629"/>
     <w:multiLevelType w:val="hybridMultilevel"/>
     <w:tmpl w:val="041C25CC"/>
@@ -8865,7 +9078,7 @@
       </w:rPr>
     </w:lvl>
   </w:abstractNum>
-  <w:abstractNum w:abstractNumId="5">
+  <w:abstractNum w:abstractNumId="5" w15:restartNumberingAfterBreak="0">
     <w:nsid w:val="1F4B3BAC"/>
     <w:multiLevelType w:val="hybridMultilevel"/>
     <w:tmpl w:val="ECFC30D8"/>
@@ -8978,7 +9191,7 @@
       </w:rPr>
     </w:lvl>
   </w:abstractNum>
-  <w:abstractNum w:abstractNumId="6">
+  <w:abstractNum w:abstractNumId="6" w15:restartNumberingAfterBreak="0">
     <w:nsid w:val="20BE5BFC"/>
     <w:multiLevelType w:val="hybridMultilevel"/>
     <w:tmpl w:val="340C3C60"/>
@@ -9091,7 +9304,7 @@
       </w:rPr>
     </w:lvl>
   </w:abstractNum>
-  <w:abstractNum w:abstractNumId="7">
+  <w:abstractNum w:abstractNumId="7" w15:restartNumberingAfterBreak="0">
     <w:nsid w:val="258D3B68"/>
     <w:multiLevelType w:val="hybridMultilevel"/>
     <w:tmpl w:val="727EB710"/>
@@ -9204,7 +9417,7 @@
       </w:rPr>
     </w:lvl>
   </w:abstractNum>
-  <w:abstractNum w:abstractNumId="8">
+  <w:abstractNum w:abstractNumId="8" w15:restartNumberingAfterBreak="0">
     <w:nsid w:val="32413773"/>
     <w:multiLevelType w:val="hybridMultilevel"/>
     <w:tmpl w:val="5AAE5580"/>
@@ -9290,7 +9503,7 @@
       </w:pPr>
     </w:lvl>
   </w:abstractNum>
-  <w:abstractNum w:abstractNumId="9">
+  <w:abstractNum w:abstractNumId="9" w15:restartNumberingAfterBreak="0">
     <w:nsid w:val="365E048D"/>
     <w:multiLevelType w:val="hybridMultilevel"/>
     <w:tmpl w:val="B00C2CBA"/>
@@ -9379,7 +9592,7 @@
       </w:pPr>
     </w:lvl>
   </w:abstractNum>
-  <w:abstractNum w:abstractNumId="10">
+  <w:abstractNum w:abstractNumId="10" w15:restartNumberingAfterBreak="0">
     <w:nsid w:val="46027EF1"/>
     <w:multiLevelType w:val="hybridMultilevel"/>
     <w:tmpl w:val="E01E7280"/>
@@ -9491,7 +9704,7 @@
       </w:rPr>
     </w:lvl>
   </w:abstractNum>
-  <w:abstractNum w:abstractNumId="11">
+  <w:abstractNum w:abstractNumId="11" w15:restartNumberingAfterBreak="0">
     <w:nsid w:val="46F32A12"/>
     <w:multiLevelType w:val="hybridMultilevel"/>
     <w:tmpl w:val="B0A89882"/>
@@ -9581,7 +9794,7 @@
       </w:pPr>
     </w:lvl>
   </w:abstractNum>
-  <w:abstractNum w:abstractNumId="12">
+  <w:abstractNum w:abstractNumId="12" w15:restartNumberingAfterBreak="0">
     <w:nsid w:val="48854E6E"/>
     <w:multiLevelType w:val="hybridMultilevel"/>
     <w:tmpl w:val="33C20470"/>
@@ -9694,7 +9907,7 @@
       </w:rPr>
     </w:lvl>
   </w:abstractNum>
-  <w:abstractNum w:abstractNumId="13">
+  <w:abstractNum w:abstractNumId="13" w15:restartNumberingAfterBreak="0">
     <w:nsid w:val="5660686D"/>
     <w:multiLevelType w:val="hybridMultilevel"/>
     <w:tmpl w:val="E144A4B6"/>
@@ -9807,7 +10020,7 @@
       </w:rPr>
     </w:lvl>
   </w:abstractNum>
-  <w:abstractNum w:abstractNumId="14">
+  <w:abstractNum w:abstractNumId="14" w15:restartNumberingAfterBreak="0">
     <w:nsid w:val="5C9D39B8"/>
     <w:multiLevelType w:val="hybridMultilevel"/>
     <w:tmpl w:val="F2A42F48"/>
@@ -9920,7 +10133,7 @@
       </w:rPr>
     </w:lvl>
   </w:abstractNum>
-  <w:abstractNum w:abstractNumId="15">
+  <w:abstractNum w:abstractNumId="15" w15:restartNumberingAfterBreak="0">
     <w:nsid w:val="6485100B"/>
     <w:multiLevelType w:val="hybridMultilevel"/>
     <w:tmpl w:val="31A880B8"/>
@@ -10006,7 +10219,7 @@
       </w:pPr>
     </w:lvl>
   </w:abstractNum>
-  <w:abstractNum w:abstractNumId="16">
+  <w:abstractNum w:abstractNumId="16" w15:restartNumberingAfterBreak="0">
     <w:nsid w:val="71E9467C"/>
     <w:multiLevelType w:val="hybridMultilevel"/>
     <w:tmpl w:val="9E88561E"/>
@@ -10119,7 +10332,7 @@
       </w:rPr>
     </w:lvl>
   </w:abstractNum>
-  <w:abstractNum w:abstractNumId="17">
+  <w:abstractNum w:abstractNumId="17" w15:restartNumberingAfterBreak="0">
     <w:nsid w:val="73903B1A"/>
     <w:multiLevelType w:val="hybridMultilevel"/>
     <w:tmpl w:val="3E769160"/>
@@ -10232,7 +10445,7 @@
       </w:rPr>
     </w:lvl>
   </w:abstractNum>
-  <w:abstractNum w:abstractNumId="18">
+  <w:abstractNum w:abstractNumId="18" w15:restartNumberingAfterBreak="0">
     <w:nsid w:val="75ED5C23"/>
     <w:multiLevelType w:val="hybridMultilevel"/>
     <w:tmpl w:val="038EA926"/>
@@ -10406,7 +10619,7 @@
 </file>
 
 <file path=word/styles.xml><?xml version="1.0" encoding="utf-8"?>
-<w:styles xmlns:mc="http://schemas.openxmlformats.org/markup-compatibility/2006" xmlns:r="http://schemas.openxmlformats.org/officeDocument/2006/relationships" xmlns:w="http://schemas.openxmlformats.org/wordprocessingml/2006/main" xmlns:w14="http://schemas.microsoft.com/office/word/2010/wordml" xmlns:w15="http://schemas.microsoft.com/office/word/2012/wordml" mc:Ignorable="w14 w15">
+<w:styles xmlns:mc="http://schemas.openxmlformats.org/markup-compatibility/2006" xmlns:r="http://schemas.openxmlformats.org/officeDocument/2006/relationships" xmlns:w="http://schemas.openxmlformats.org/wordprocessingml/2006/main" xmlns:w14="http://schemas.microsoft.com/office/word/2010/wordml" xmlns:w15="http://schemas.microsoft.com/office/word/2012/wordml" xmlns:w16cid="http://schemas.microsoft.com/office/word/2016/wordml/cid" xmlns:w16se="http://schemas.microsoft.com/office/word/2015/wordml/symex" mc:Ignorable="w14 w15 w16se w16cid">
   <w:docDefaults>
     <w:rPrDefault>
       <w:rPr>
@@ -10422,7 +10635,7 @@
       </w:pPr>
     </w:pPrDefault>
   </w:docDefaults>
-  <w:latentStyles w:defLockedState="0" w:defUIPriority="99" w:defSemiHidden="0" w:defUnhideWhenUsed="0" w:defQFormat="0" w:count="382">
+  <w:latentStyles w:defLockedState="0" w:defUIPriority="99" w:defSemiHidden="0" w:defUnhideWhenUsed="0" w:defQFormat="0" w:count="375">
     <w:lsdException w:name="Normal" w:uiPriority="0" w:qFormat="1"/>
     <w:lsdException w:name="heading 1" w:uiPriority="9" w:qFormat="1"/>
     <w:lsdException w:name="heading 2" w:semiHidden="1" w:uiPriority="9" w:unhideWhenUsed="1" w:qFormat="1"/>
@@ -10579,15 +10792,6 @@
     <w:lsdException w:name="Balloon Text" w:semiHidden="1" w:unhideWhenUsed="1"/>
     <w:lsdException w:name="Table Grid" w:uiPriority="59"/>
     <w:lsdException w:name="Table Theme" w:semiHidden="1" w:unhideWhenUsed="1"/>
-    <w:lsdException w:name="Note Level 1" w:semiHidden="1" w:unhideWhenUsed="1"/>
-    <w:lsdException w:name="Note Level 2" w:semiHidden="1" w:unhideWhenUsed="1"/>
-    <w:lsdException w:name="Note Level 3" w:semiHidden="1" w:unhideWhenUsed="1"/>
-    <w:lsdException w:name="Note Level 4" w:semiHidden="1" w:unhideWhenUsed="1"/>
-    <w:lsdException w:name="Note Level 5" w:semiHidden="1" w:unhideWhenUsed="1"/>
-    <w:lsdException w:name="Note Level 6" w:semiHidden="1" w:unhideWhenUsed="1"/>
-    <w:lsdException w:name="Note Level 7" w:semiHidden="1" w:unhideWhenUsed="1"/>
-    <w:lsdException w:name="Note Level 8" w:semiHidden="1" w:unhideWhenUsed="1"/>
-    <w:lsdException w:name="Note Level 9" w:semiHidden="1" w:unhideWhenUsed="1"/>
     <w:lsdException w:name="Placeholder Text" w:semiHidden="1"/>
     <w:lsdException w:name="No Spacing" w:uiPriority="1" w:qFormat="1"/>
     <w:lsdException w:name="Light Shading" w:uiPriority="60"/>
@@ -11315,7 +11519,6 @@
       <w:spacing w:after="0" w:line="240" w:lineRule="auto"/>
     </w:pPr>
     <w:tblPr>
-      <w:tblInd w:w="0" w:type="dxa"/>
       <w:tblBorders>
         <w:top w:val="single" w:sz="4" w:space="0" w:color="auto"/>
         <w:left w:val="single" w:sz="4" w:space="0" w:color="auto"/>
@@ -11324,12 +11527,6 @@
         <w:insideH w:val="single" w:sz="4" w:space="0" w:color="auto"/>
         <w:insideV w:val="single" w:sz="4" w:space="0" w:color="auto"/>
       </w:tblBorders>
-      <w:tblCellMar>
-        <w:top w:w="0" w:type="dxa"/>
-        <w:left w:w="108" w:type="dxa"/>
-        <w:bottom w:w="0" w:type="dxa"/>
-        <w:right w:w="108" w:type="dxa"/>
-      </w:tblCellMar>
     </w:tblPr>
   </w:style>
   <w:style w:type="character" w:customStyle="1" w:styleId="SupervisorBodyChar">
@@ -11400,19 +11597,12 @@
     <w:tblPr>
       <w:tblStyleRowBandSize w:val="1"/>
       <w:tblStyleColBandSize w:val="1"/>
-      <w:tblInd w:w="0" w:type="dxa"/>
       <w:tblBorders>
         <w:top w:val="single" w:sz="8" w:space="0" w:color="4F81BD" w:themeColor="accent1"/>
         <w:left w:val="single" w:sz="8" w:space="0" w:color="4F81BD" w:themeColor="accent1"/>
         <w:bottom w:val="single" w:sz="8" w:space="0" w:color="4F81BD" w:themeColor="accent1"/>
         <w:right w:val="single" w:sz="8" w:space="0" w:color="4F81BD" w:themeColor="accent1"/>
       </w:tblBorders>
-      <w:tblCellMar>
-        <w:top w:w="0" w:type="dxa"/>
-        <w:left w:w="108" w:type="dxa"/>
-        <w:bottom w:w="0" w:type="dxa"/>
-        <w:right w:w="108" w:type="dxa"/>
-      </w:tblCellMar>
     </w:tblPr>
     <w:tblStylePr w:type="firstRow">
       <w:pPr>
@@ -11840,15 +12030,6 @@
 </file>
 
 <file path=customXml/item1.xml><?xml version="1.0" encoding="utf-8"?>
-<?mso-contentType ?>
-<FormTemplates xmlns="http://schemas.microsoft.com/sharepoint/v3/contenttype/forms">
-  <Display>DocumentLibraryForm</Display>
-  <Edit>DocumentLibraryForm</Edit>
-  <New>DocumentLibraryForm</New>
-</FormTemplates>
-</file>
-
-<file path=customXml/item2.xml><?xml version="1.0" encoding="utf-8"?>
 <ct:contentTypeSchema xmlns:ct="http://schemas.microsoft.com/office/2006/metadata/contentType" xmlns:ma="http://schemas.microsoft.com/office/2006/metadata/properties/metaAttributes" ct:_="" ma:_="" ma:contentTypeName="Document" ma:contentTypeID="0x01010040A30C18C547B24D93406588870375D3" ma:contentTypeVersion="2" ma:contentTypeDescription="Create a new document." ma:contentTypeScope="" ma:versionID="5394ef52b2199dea04df82472c3329db">
   <xsd:schema xmlns:xsd="http://www.w3.org/2001/XMLSchema" xmlns:xs="http://www.w3.org/2001/XMLSchema" xmlns:p="http://schemas.microsoft.com/office/2006/metadata/properties" xmlns:ns1="http://schemas.microsoft.com/sharepoint/v3" targetNamespace="http://schemas.microsoft.com/office/2006/metadata/properties" ma:root="true" ma:fieldsID="0aee3b6c086d910f7e15c934c0b77c2c" ns1:_="">
     <xsd:import namespace="http://schemas.microsoft.com/sharepoint/v3"/>
@@ -11980,6 +12161,15 @@
 </ct:contentTypeSchema>
 </file>
 
+<file path=customXml/item2.xml><?xml version="1.0" encoding="utf-8"?>
+<?mso-contentType ?>
+<FormTemplates xmlns="http://schemas.microsoft.com/sharepoint/v3/contenttype/forms">
+  <Display>DocumentLibraryForm</Display>
+  <Edit>DocumentLibraryForm</Edit>
+  <New>DocumentLibraryForm</New>
+</FormTemplates>
+</file>
+
 <file path=customXml/item3.xml><?xml version="1.0" encoding="utf-8"?>
 <p:properties xmlns:p="http://schemas.microsoft.com/office/2006/metadata/properties" xmlns:xsi="http://www.w3.org/2001/XMLSchema-instance" xmlns:pc="http://schemas.microsoft.com/office/infopath/2007/PartnerControls">
   <documentManagement>
@@ -11993,14 +12183,6 @@
 </file>
 
 <file path=customXml/itemProps1.xml><?xml version="1.0" encoding="utf-8"?>
-<ds:datastoreItem xmlns:ds="http://schemas.openxmlformats.org/officeDocument/2006/customXml" ds:itemID="{2FF399B7-250B-4762-BF80-AB8DA9C0050D}">
-  <ds:schemaRefs>
-    <ds:schemaRef ds:uri="http://schemas.microsoft.com/sharepoint/v3/contenttype/forms"/>
-  </ds:schemaRefs>
-</ds:datastoreItem>
-</file>
-
-<file path=customXml/itemProps2.xml><?xml version="1.0" encoding="utf-8"?>
 <ds:datastoreItem xmlns:ds="http://schemas.openxmlformats.org/officeDocument/2006/customXml" ds:itemID="{B124DF39-93A7-4632-A6CF-7AB6651E2439}">
   <ds:schemaRefs>
     <ds:schemaRef ds:uri="http://schemas.microsoft.com/office/2006/metadata/contentType"/>
@@ -12018,6 +12200,14 @@
 </ds:datastoreItem>
 </file>
 
+<file path=customXml/itemProps2.xml><?xml version="1.0" encoding="utf-8"?>
+<ds:datastoreItem xmlns:ds="http://schemas.openxmlformats.org/officeDocument/2006/customXml" ds:itemID="{2FF399B7-250B-4762-BF80-AB8DA9C0050D}">
+  <ds:schemaRefs>
+    <ds:schemaRef ds:uri="http://schemas.microsoft.com/sharepoint/v3/contenttype/forms"/>
+  </ds:schemaRefs>
+</ds:datastoreItem>
+</file>
+
 <file path=customXml/itemProps3.xml><?xml version="1.0" encoding="utf-8"?>
 <ds:datastoreItem xmlns:ds="http://schemas.openxmlformats.org/officeDocument/2006/customXml" ds:itemID="{5E952969-5AA8-4D3D-977B-123AC36ABD07}">
   <ds:schemaRefs>
@@ -12029,7 +12219,7 @@
 </file>
 
 <file path=customXml/itemProps4.xml><?xml version="1.0" encoding="utf-8"?>
-<ds:datastoreItem xmlns:ds="http://schemas.openxmlformats.org/officeDocument/2006/customXml" ds:itemID="{2CEB13B8-8269-CF4F-A075-F356F7D5AE9A}">
+<ds:datastoreItem xmlns:ds="http://schemas.openxmlformats.org/officeDocument/2006/customXml" ds:itemID="{70B73963-7508-B943-AC04-5D8DB8969228}">
   <ds:schemaRefs>
     <ds:schemaRef ds:uri="http://schemas.openxmlformats.org/officeDocument/2006/bibliography"/>
   </ds:schemaRefs>

</xml_diff>